<commit_message>
Versión final del documento CP junto al script necesario para generar la base de datos para las pruebas. #83
</commit_message>
<xml_diff>
--- a/test/OneHope.UIT/CUAlquilarPortatil/CP - Alquilar Portatiles.docx
+++ b/test/OneHope.UIT/CUAlquilarPortatil/CP - Alquilar Portatiles.docx
@@ -34,25 +34,7 @@
         <w:rPr>
           <w:lang w:val="es-ES"/>
         </w:rPr>
-        <w:t>Alquilar</w:t>
-      </w:r>
-      <w:r>
-        <w:rPr>
-          <w:lang w:val="es-ES"/>
-        </w:rPr>
-        <w:t xml:space="preserve"> </w:t>
-      </w:r>
-      <w:r>
-        <w:rPr>
-          <w:lang w:val="es-ES"/>
-        </w:rPr>
-        <w:t>Portátiles</w:t>
-      </w:r>
-      <w:r>
-        <w:rPr>
-          <w:lang w:val="es-ES"/>
-        </w:rPr>
-        <w:t>: Casos de Prueba</w:t>
+        <w:t>Alquilar Portátiles: Casos de Prueba</w:t>
       </w:r>
     </w:p>
     <w:p>
@@ -322,13 +304,7 @@
               <w:rPr>
                 <w:lang w:val="es-ES"/>
               </w:rPr>
-              <w:t>14</w:t>
-            </w:r>
-            <w:r>
-              <w:rPr>
-                <w:lang w:val="es-ES"/>
-              </w:rPr>
-              <w:t>/12/2023</w:t>
+              <w:t>14/12/2023</w:t>
             </w:r>
           </w:p>
         </w:tc>
@@ -2389,12 +2365,21 @@
                 <w:lang w:val="es-ES_tradnl"/>
               </w:rPr>
             </w:pPr>
-            <w:r>
-              <w:rPr>
-                <w:rFonts w:ascii="Arial" w:hAnsi="Arial" w:cs="Arial"/>
-                <w:lang w:val="es-ES_tradnl"/>
-              </w:rPr>
-              <w:t>Filtros(Modelo,</w:t>
+            <w:proofErr w:type="gramStart"/>
+            <w:r>
+              <w:rPr>
+                <w:rFonts w:ascii="Arial" w:hAnsi="Arial" w:cs="Arial"/>
+                <w:lang w:val="es-ES_tradnl"/>
+              </w:rPr>
+              <w:t>Filtros(</w:t>
+            </w:r>
+            <w:proofErr w:type="gramEnd"/>
+            <w:r>
+              <w:rPr>
+                <w:rFonts w:ascii="Arial" w:hAnsi="Arial" w:cs="Arial"/>
+                <w:lang w:val="es-ES_tradnl"/>
+              </w:rPr>
+              <w:t>Modelo,</w:t>
             </w:r>
             <w:r>
               <w:rPr>
@@ -2999,6 +2984,7 @@
               <w:t xml:space="preserve">Método de </w:t>
             </w:r>
             <w:proofErr w:type="spellStart"/>
+            <w:proofErr w:type="gramStart"/>
             <w:r>
               <w:rPr>
                 <w:rFonts w:ascii="Arial" w:hAnsi="Arial" w:cs="Arial"/>
@@ -3007,6 +2993,7 @@
               <w:t>Pago:Tarjeta</w:t>
             </w:r>
             <w:proofErr w:type="spellEnd"/>
+            <w:proofErr w:type="gramEnd"/>
             <w:r>
               <w:rPr>
                 <w:rFonts w:ascii="Arial" w:hAnsi="Arial" w:cs="Arial"/>
@@ -3037,6 +3024,7 @@
               <w:t xml:space="preserve">Fecha de </w:t>
             </w:r>
             <w:proofErr w:type="spellStart"/>
+            <w:proofErr w:type="gramStart"/>
             <w:r>
               <w:rPr>
                 <w:rFonts w:ascii="Arial" w:hAnsi="Arial" w:cs="Arial"/>
@@ -3045,6 +3033,7 @@
               <w:t>compra:Hoy</w:t>
             </w:r>
             <w:proofErr w:type="spellEnd"/>
+            <w:proofErr w:type="gramEnd"/>
           </w:p>
           <w:p>
             <w:pPr>
@@ -3697,21 +3686,23 @@
                 <w:rFonts w:ascii="Arial" w:hAnsi="Arial" w:cs="Arial"/>
                 <w:lang w:val="es-ES_tradnl"/>
               </w:rPr>
-              <w:t>TOASTER-4461, TOASTER,</w:t>
-            </w:r>
-            <w:r>
-              <w:rPr>
-                <w:rFonts w:ascii="Arial" w:hAnsi="Arial" w:cs="Arial"/>
-                <w:lang w:val="es-ES_tradnl"/>
-              </w:rPr>
-              <w:t xml:space="preserve">  </w:t>
-            </w:r>
-            <w:r>
-              <w:rPr>
-                <w:rFonts w:ascii="Arial" w:hAnsi="Arial" w:cs="Arial"/>
-                <w:lang w:val="es-ES_tradnl"/>
-              </w:rPr>
-              <w:t>Pentium 4, 32Gb, 56.66, 2</w:t>
+              <w:t xml:space="preserve">TOASTER-4461, </w:t>
+            </w:r>
+            <w:proofErr w:type="gramStart"/>
+            <w:r>
+              <w:rPr>
+                <w:rFonts w:ascii="Arial" w:hAnsi="Arial" w:cs="Arial"/>
+                <w:lang w:val="es-ES_tradnl"/>
+              </w:rPr>
+              <w:t>TOASTER,  Pentium</w:t>
+            </w:r>
+            <w:proofErr w:type="gramEnd"/>
+            <w:r>
+              <w:rPr>
+                <w:rFonts w:ascii="Arial" w:hAnsi="Arial" w:cs="Arial"/>
+                <w:lang w:val="es-ES_tradnl"/>
+              </w:rPr>
+              <w:t xml:space="preserve"> 4, 32Gb, 56.66, 2</w:t>
             </w:r>
           </w:p>
         </w:tc>
@@ -3828,13 +3819,7 @@
               <w:rPr>
                 <w:rFonts w:ascii="Arial" w:hAnsi="Arial" w:cs="Arial"/>
               </w:rPr>
-              <w:t>Intel</w:t>
-            </w:r>
-            <w:r>
-              <w:rPr>
-                <w:rFonts w:ascii="Arial" w:hAnsi="Arial" w:cs="Arial"/>
-              </w:rPr>
-              <w:t xml:space="preserve"> 80486</w:t>
+              <w:t>Intel 80486</w:t>
             </w:r>
           </w:p>
         </w:tc>
@@ -4090,7 +4075,23 @@
                 <w:rFonts w:ascii="Arial" w:hAnsi="Arial" w:cs="Arial"/>
                 <w:lang w:val="es-ES_tradnl"/>
               </w:rPr>
-              <w:t>TOASTER-4461, TOASTER,  Pentium 4, 32Gb, 56.66, 2</w:t>
+              <w:t xml:space="preserve">TOASTER-4461, </w:t>
+            </w:r>
+            <w:proofErr w:type="gramStart"/>
+            <w:r>
+              <w:rPr>
+                <w:rFonts w:ascii="Arial" w:hAnsi="Arial" w:cs="Arial"/>
+                <w:lang w:val="es-ES_tradnl"/>
+              </w:rPr>
+              <w:t>TOASTER,  Pentium</w:t>
+            </w:r>
+            <w:proofErr w:type="gramEnd"/>
+            <w:r>
+              <w:rPr>
+                <w:rFonts w:ascii="Arial" w:hAnsi="Arial" w:cs="Arial"/>
+                <w:lang w:val="es-ES_tradnl"/>
+              </w:rPr>
+              <w:t xml:space="preserve"> 4, 32Gb, 56.66, 2</w:t>
             </w:r>
           </w:p>
         </w:tc>
@@ -4644,14 +4645,7 @@
                 <w:rFonts w:ascii="Arial" w:hAnsi="Arial" w:cs="Arial"/>
                 <w:lang w:val="es-ES_tradnl"/>
               </w:rPr>
-              <w:t xml:space="preserve"> Calle avenida, 1/1/2024, 3/1/2024, </w:t>
-            </w:r>
-            <w:r>
-              <w:rPr>
-                <w:rFonts w:ascii="Arial" w:hAnsi="Arial" w:cs="Arial"/>
-                <w:lang w:val="es-ES_tradnl"/>
-              </w:rPr>
-              <w:t>1</w:t>
+              <w:t xml:space="preserve"> Calle avenida, 1/1/2024, 3/1/2024, 1</w:t>
             </w:r>
           </w:p>
         </w:tc>
@@ -4884,12 +4878,21 @@
               </w:rPr>
               <w:t>Antonio</w:t>
             </w:r>
-            <w:r>
-              <w:rPr>
-                <w:rFonts w:ascii="Arial" w:hAnsi="Arial" w:cs="Arial"/>
-                <w:lang w:val="es-ES_tradnl"/>
-              </w:rPr>
-              <w:t>, , antonio@email.com, Calle avenida, 1/1/2024, 3/1/2024, 1</w:t>
+            <w:proofErr w:type="gramStart"/>
+            <w:r>
+              <w:rPr>
+                <w:rFonts w:ascii="Arial" w:hAnsi="Arial" w:cs="Arial"/>
+                <w:lang w:val="es-ES_tradnl"/>
+              </w:rPr>
+              <w:t>, ,</w:t>
+            </w:r>
+            <w:proofErr w:type="gramEnd"/>
+            <w:r>
+              <w:rPr>
+                <w:rFonts w:ascii="Arial" w:hAnsi="Arial" w:cs="Arial"/>
+                <w:lang w:val="es-ES_tradnl"/>
+              </w:rPr>
+              <w:t xml:space="preserve"> antonio@email.com, Calle avenida, 1/1/2024, 3/1/2024, 1</w:t>
             </w:r>
           </w:p>
         </w:tc>
@@ -4972,14 +4975,7 @@
                 <w:lang w:val="es-ES_tradnl"/>
               </w:rPr>
               <w:lastRenderedPageBreak/>
-              <w:t>AP_1</w:t>
-            </w:r>
-            <w:r>
-              <w:rPr>
-                <w:rFonts w:ascii="Arial" w:hAnsi="Arial" w:cs="Arial"/>
-                <w:lang w:val="es-ES_tradnl"/>
-              </w:rPr>
-              <w:t>1</w:t>
+              <w:t>AP_11</w:t>
             </w:r>
           </w:p>
         </w:tc>
@@ -5006,14 +5002,7 @@
                 <w:rFonts w:ascii="Arial" w:hAnsi="Arial" w:cs="Arial"/>
                 <w:lang w:val="es-ES_tradnl"/>
               </w:rPr>
-              <w:t xml:space="preserve">Esc-6: </w:t>
-            </w:r>
-            <w:r>
-              <w:rPr>
-                <w:rFonts w:ascii="Arial" w:hAnsi="Arial" w:cs="Arial"/>
-                <w:lang w:val="es-ES_tradnl"/>
-              </w:rPr>
-              <w:t>Falta el email del cliente</w:t>
+              <w:t>Esc-6: Falta el email del cliente</w:t>
             </w:r>
           </w:p>
         </w:tc>
@@ -5119,21 +5108,23 @@
                 <w:rFonts w:ascii="Arial" w:hAnsi="Arial" w:cs="Arial"/>
                 <w:lang w:val="es-ES_tradnl"/>
               </w:rPr>
-              <w:t xml:space="preserve">Antonio, </w:t>
-            </w:r>
-            <w:r>
-              <w:rPr>
-                <w:rFonts w:ascii="Arial" w:hAnsi="Arial" w:cs="Arial"/>
-                <w:lang w:val="es-ES_tradnl"/>
-              </w:rPr>
-              <w:t>Rosendo</w:t>
-            </w:r>
-            <w:r>
-              <w:rPr>
-                <w:rFonts w:ascii="Arial" w:hAnsi="Arial" w:cs="Arial"/>
-                <w:lang w:val="es-ES_tradnl"/>
-              </w:rPr>
-              <w:t>, , Calle avenida, 1/1/2024, 3/1/2024, 1</w:t>
+              <w:t>Antonio, Rosendo</w:t>
+            </w:r>
+            <w:proofErr w:type="gramStart"/>
+            <w:r>
+              <w:rPr>
+                <w:rFonts w:ascii="Arial" w:hAnsi="Arial" w:cs="Arial"/>
+                <w:lang w:val="es-ES_tradnl"/>
+              </w:rPr>
+              <w:t>, ,</w:t>
+            </w:r>
+            <w:proofErr w:type="gramEnd"/>
+            <w:r>
+              <w:rPr>
+                <w:rFonts w:ascii="Arial" w:hAnsi="Arial" w:cs="Arial"/>
+                <w:lang w:val="es-ES_tradnl"/>
+              </w:rPr>
+              <w:t xml:space="preserve"> Calle avenida, 1/1/2024, 3/1/2024, 1</w:t>
             </w:r>
           </w:p>
         </w:tc>
@@ -5240,14 +5231,7 @@
                 <w:rFonts w:ascii="Arial" w:hAnsi="Arial" w:cs="Arial"/>
                 <w:lang w:val="es-ES_tradnl"/>
               </w:rPr>
-              <w:t>AP_1</w:t>
-            </w:r>
-            <w:r>
-              <w:rPr>
-                <w:rFonts w:ascii="Arial" w:hAnsi="Arial" w:cs="Arial"/>
-                <w:lang w:val="es-ES_tradnl"/>
-              </w:rPr>
-              <w:t>2</w:t>
+              <w:t>AP_12</w:t>
             </w:r>
           </w:p>
         </w:tc>
@@ -5274,14 +5258,7 @@
                 <w:rFonts w:ascii="Arial" w:hAnsi="Arial" w:cs="Arial"/>
                 <w:lang w:val="es-ES_tradnl"/>
               </w:rPr>
-              <w:t xml:space="preserve">Esc-6: </w:t>
-            </w:r>
-            <w:r>
-              <w:rPr>
-                <w:rFonts w:ascii="Arial" w:hAnsi="Arial" w:cs="Arial"/>
-                <w:lang w:val="es-ES_tradnl"/>
-              </w:rPr>
-              <w:t>Falta l</w:t>
+              <w:t>Esc-6: Falta l</w:t>
             </w:r>
             <w:r>
               <w:rPr>
@@ -5392,7 +5369,23 @@
                 <w:rFonts w:ascii="Arial" w:hAnsi="Arial" w:cs="Arial"/>
                 <w:lang w:val="es-ES_tradnl"/>
               </w:rPr>
-              <w:t>Antonio, , antonio@email.com, Calle avenida, 1/1/2024, 3/1/2024, 1</w:t>
+              <w:t>Antonio</w:t>
+            </w:r>
+            <w:proofErr w:type="gramStart"/>
+            <w:r>
+              <w:rPr>
+                <w:rFonts w:ascii="Arial" w:hAnsi="Arial" w:cs="Arial"/>
+                <w:lang w:val="es-ES_tradnl"/>
+              </w:rPr>
+              <w:t>, ,</w:t>
+            </w:r>
+            <w:proofErr w:type="gramEnd"/>
+            <w:r>
+              <w:rPr>
+                <w:rFonts w:ascii="Arial" w:hAnsi="Arial" w:cs="Arial"/>
+                <w:lang w:val="es-ES_tradnl"/>
+              </w:rPr>
+              <w:t xml:space="preserve"> antonio@email.com, Calle avenida, 1/1/2024, 3/1/2024, 1</w:t>
             </w:r>
           </w:p>
         </w:tc>
@@ -5474,14 +5467,7 @@
                 <w:rFonts w:ascii="Arial" w:hAnsi="Arial" w:cs="Arial"/>
                 <w:lang w:val="es-ES_tradnl"/>
               </w:rPr>
-              <w:t>AP_1</w:t>
-            </w:r>
-            <w:r>
-              <w:rPr>
-                <w:rFonts w:ascii="Arial" w:hAnsi="Arial" w:cs="Arial"/>
-                <w:lang w:val="es-ES_tradnl"/>
-              </w:rPr>
-              <w:t>3</w:t>
+              <w:t>AP_13</w:t>
             </w:r>
           </w:p>
         </w:tc>
@@ -5508,14 +5494,7 @@
                 <w:rFonts w:ascii="Arial" w:hAnsi="Arial" w:cs="Arial"/>
                 <w:lang w:val="es-ES_tradnl"/>
               </w:rPr>
-              <w:t xml:space="preserve">Esc-6: Falta </w:t>
-            </w:r>
-            <w:r>
-              <w:rPr>
-                <w:rFonts w:ascii="Arial" w:hAnsi="Arial" w:cs="Arial"/>
-                <w:lang w:val="es-ES_tradnl"/>
-              </w:rPr>
-              <w:t>fecha de inicio o es una fecha inferior o igual a hoy</w:t>
+              <w:t>Esc-6: Falta fecha de inicio o es una fecha inferior o igual a hoy</w:t>
             </w:r>
           </w:p>
         </w:tc>
@@ -5619,35 +5598,7 @@
                 <w:rFonts w:ascii="Arial" w:hAnsi="Arial" w:cs="Arial"/>
                 <w:lang w:val="es-ES_tradnl"/>
               </w:rPr>
-              <w:t>Antonio,</w:t>
-            </w:r>
-            <w:r>
-              <w:rPr>
-                <w:rFonts w:ascii="Arial" w:hAnsi="Arial" w:cs="Arial"/>
-                <w:lang w:val="es-ES_tradnl"/>
-              </w:rPr>
-              <w:t xml:space="preserve"> Rosendo</w:t>
-            </w:r>
-            <w:r>
-              <w:rPr>
-                <w:rFonts w:ascii="Arial" w:hAnsi="Arial" w:cs="Arial"/>
-                <w:lang w:val="es-ES_tradnl"/>
-              </w:rPr>
-              <w:t xml:space="preserve">, antonio@email.com, Calle avenida, </w:t>
-            </w:r>
-            <w:r>
-              <w:rPr>
-                <w:rFonts w:ascii="Arial" w:hAnsi="Arial" w:cs="Arial"/>
-                <w:lang w:val="es-ES_tradnl"/>
-              </w:rPr>
-              <w:t>1/1/1</w:t>
-            </w:r>
-            <w:r>
-              <w:rPr>
-                <w:rFonts w:ascii="Arial" w:hAnsi="Arial" w:cs="Arial"/>
-                <w:lang w:val="es-ES_tradnl"/>
-              </w:rPr>
-              <w:t>, 3/1/2024, 1</w:t>
+              <w:t>Antonio, Rosendo, antonio@email.com, Calle avenida, 1/1/1, 3/1/2024, 1</w:t>
             </w:r>
           </w:p>
         </w:tc>
@@ -5734,14 +5685,7 @@
                 <w:rFonts w:ascii="Arial" w:hAnsi="Arial" w:cs="Arial"/>
                 <w:lang w:val="es-ES_tradnl"/>
               </w:rPr>
-              <w:t>AP_1</w:t>
-            </w:r>
-            <w:r>
-              <w:rPr>
-                <w:rFonts w:ascii="Arial" w:hAnsi="Arial" w:cs="Arial"/>
-                <w:lang w:val="es-ES_tradnl"/>
-              </w:rPr>
-              <w:t>4</w:t>
+              <w:t>AP_14</w:t>
             </w:r>
           </w:p>
         </w:tc>
@@ -5768,28 +5712,7 @@
                 <w:rFonts w:ascii="Arial" w:hAnsi="Arial" w:cs="Arial"/>
                 <w:lang w:val="es-ES_tradnl"/>
               </w:rPr>
-              <w:t xml:space="preserve">Esc-6: Falta fecha de </w:t>
-            </w:r>
-            <w:r>
-              <w:rPr>
-                <w:rFonts w:ascii="Arial" w:hAnsi="Arial" w:cs="Arial"/>
-                <w:lang w:val="es-ES_tradnl"/>
-              </w:rPr>
-              <w:t>final</w:t>
-            </w:r>
-            <w:r>
-              <w:rPr>
-                <w:rFonts w:ascii="Arial" w:hAnsi="Arial" w:cs="Arial"/>
-                <w:lang w:val="es-ES_tradnl"/>
-              </w:rPr>
-              <w:t xml:space="preserve"> o es una fecha inferior o igual a </w:t>
-            </w:r>
-            <w:r>
-              <w:rPr>
-                <w:rFonts w:ascii="Arial" w:hAnsi="Arial" w:cs="Arial"/>
-                <w:lang w:val="es-ES_tradnl"/>
-              </w:rPr>
-              <w:t>la fecha de inicio</w:t>
+              <w:t>Esc-6: Falta fecha de final o es una fecha inferior o igual a la fecha de inicio</w:t>
             </w:r>
           </w:p>
         </w:tc>
@@ -5893,35 +5816,7 @@
                 <w:rFonts w:ascii="Arial" w:hAnsi="Arial" w:cs="Arial"/>
                 <w:lang w:val="es-ES_tradnl"/>
               </w:rPr>
-              <w:t>Antonio, Rosendo, antonio@email.com, Calle avenida, 1/1/</w:t>
-            </w:r>
-            <w:r>
-              <w:rPr>
-                <w:rFonts w:ascii="Arial" w:hAnsi="Arial" w:cs="Arial"/>
-                <w:lang w:val="es-ES_tradnl"/>
-              </w:rPr>
-              <w:t>2024</w:t>
-            </w:r>
-            <w:r>
-              <w:rPr>
-                <w:rFonts w:ascii="Arial" w:hAnsi="Arial" w:cs="Arial"/>
-                <w:lang w:val="es-ES_tradnl"/>
-              </w:rPr>
-              <w:t xml:space="preserve">, </w:t>
-            </w:r>
-            <w:r>
-              <w:rPr>
-                <w:rFonts w:ascii="Arial" w:hAnsi="Arial" w:cs="Arial"/>
-                <w:lang w:val="es-ES_tradnl"/>
-              </w:rPr>
-              <w:t>1/1/1</w:t>
-            </w:r>
-            <w:r>
-              <w:rPr>
-                <w:rFonts w:ascii="Arial" w:hAnsi="Arial" w:cs="Arial"/>
-                <w:lang w:val="es-ES_tradnl"/>
-              </w:rPr>
-              <w:t>, 1</w:t>
+              <w:t>Antonio, Rosendo, antonio@email.com, Calle avenida, 1/1/2024, 1/1/1, 1</w:t>
             </w:r>
           </w:p>
         </w:tc>
@@ -6075,21 +5970,7 @@
           <w:spacing w:val="-1"/>
           <w:w w:val="95"/>
         </w:rPr>
-        <w:t xml:space="preserve"> i7, RAM </w:t>
-      </w:r>
-      <w:r>
-        <w:rPr>
-          <w:spacing w:val="-1"/>
-          <w:w w:val="95"/>
-        </w:rPr>
-        <w:t>16</w:t>
-      </w:r>
-      <w:r>
-        <w:rPr>
-          <w:spacing w:val="-1"/>
-          <w:w w:val="95"/>
-        </w:rPr>
-        <w:t>GB</w:t>
+        <w:t xml:space="preserve"> i7, RAM 16GB</w:t>
       </w:r>
     </w:p>
     <w:p>
@@ -6219,7 +6100,7 @@
           <w:w w:val="95"/>
           <w:lang w:val="es-ES"/>
         </w:rPr>
-        <w:t>SeedData</w:t>
+        <w:t>TestState_CU</w:t>
       </w:r>
       <w:proofErr w:type="spellEnd"/>
       <w:r>
@@ -6228,67 +6109,15 @@
           <w:w w:val="95"/>
           <w:lang w:val="es-ES"/>
         </w:rPr>
-        <w:t>.</w:t>
-      </w:r>
-    </w:p>
-    <w:p>
-      <w:pPr>
-        <w:pStyle w:val="Textoindependiente"/>
-        <w:kinsoku w:val="0"/>
-        <w:overflowPunct w:val="0"/>
-        <w:spacing w:line="249" w:lineRule="auto"/>
-        <w:ind w:right="117"/>
+        <w:t>-Alquilar</w:t>
+      </w:r>
+      <w:r>
         <w:rPr>
           <w:spacing w:val="-2"/>
           <w:w w:val="95"/>
           <w:lang w:val="es-ES"/>
         </w:rPr>
-      </w:pPr>
-      <w:r>
-        <w:rPr>
-          <w:spacing w:val="-2"/>
-          <w:w w:val="95"/>
-          <w:lang w:val="es-ES"/>
-        </w:rPr>
-        <w:t xml:space="preserve">Nota 1: si en tu proyecto no has usado </w:t>
-      </w:r>
-      <w:proofErr w:type="spellStart"/>
-      <w:r>
-        <w:rPr>
-          <w:spacing w:val="-2"/>
-          <w:w w:val="95"/>
-          <w:lang w:val="es-ES"/>
-        </w:rPr>
-        <w:t>SeedData</w:t>
-      </w:r>
-      <w:proofErr w:type="spellEnd"/>
-      <w:r>
-        <w:rPr>
-          <w:spacing w:val="-2"/>
-          <w:w w:val="95"/>
-          <w:lang w:val="es-ES"/>
-        </w:rPr>
-        <w:t>, aquí deberás poner que el nombre del script o scripts SQL que se deben ejecutar antes de las pruebas.</w:t>
-      </w:r>
-    </w:p>
-    <w:p>
-      <w:pPr>
-        <w:pStyle w:val="Textoindependiente"/>
-        <w:kinsoku w:val="0"/>
-        <w:overflowPunct w:val="0"/>
-        <w:spacing w:line="249" w:lineRule="auto"/>
-        <w:ind w:right="117"/>
-        <w:rPr>
-          <w:lang w:val="es-ES"/>
-        </w:rPr>
-      </w:pPr>
-      <w:r>
-        <w:rPr>
-          <w:spacing w:val="-2"/>
-          <w:w w:val="95"/>
-          <w:lang w:val="es-ES"/>
-        </w:rPr>
-        <w:t>Nota 2: si has usado autenticación debes añadir una frase indicando cuál es el usuario y la contraseña que se deben usar en las pruebas.</w:t>
+        <w:t>.</w:t>
       </w:r>
     </w:p>
     <w:p>
@@ -6646,10 +6475,7 @@
           </w:r>
           <w:proofErr w:type="spellEnd"/>
           <w:r>
-            <w:t xml:space="preserve">: </w:t>
-          </w:r>
-          <w:r>
-            <w:t>14</w:t>
+            <w:t>: 14</w:t>
           </w:r>
           <w:r>
             <w:rPr>
@@ -6727,31 +6553,16 @@
         <w:sz w:val="36"/>
       </w:rPr>
     </w:pPr>
-    <w:r>
-      <w:fldChar w:fldCharType="begin"/>
-    </w:r>
-    <w:r>
-      <w:instrText xml:space="preserve"> DOCPROPERTY "Company"  \* MERGEFORMAT </w:instrText>
-    </w:r>
-    <w:r>
-      <w:fldChar w:fldCharType="separate"/>
-    </w:r>
-    <w:r>
-      <w:rPr>
-        <w:rFonts w:ascii="Arial" w:hAnsi="Arial"/>
-        <w:b/>
-        <w:sz w:val="36"/>
-      </w:rPr>
-      <w:t>ISII</w:t>
-    </w:r>
-    <w:r>
-      <w:rPr>
-        <w:rFonts w:ascii="Arial" w:hAnsi="Arial"/>
-        <w:b/>
-        <w:sz w:val="36"/>
-      </w:rPr>
-      <w:fldChar w:fldCharType="end"/>
-    </w:r>
+    <w:fldSimple w:instr=" DOCPROPERTY &quot;Company&quot;  \* MERGEFORMAT ">
+      <w:r>
+        <w:rPr>
+          <w:rFonts w:ascii="Arial" w:hAnsi="Arial"/>
+          <w:b/>
+          <w:sz w:val="36"/>
+        </w:rPr>
+        <w:t>ISII</w:t>
+      </w:r>
+    </w:fldSimple>
   </w:p>
   <w:p>
     <w:pPr>
@@ -7136,27 +6947,9 @@
   </w:num>
   <w:num w:numId="2" w16cid:durableId="677971261">
     <w:abstractNumId w:val="2"/>
-    <w:lvlOverride w:ilvl="0"/>
-    <w:lvlOverride w:ilvl="1"/>
-    <w:lvlOverride w:ilvl="2"/>
-    <w:lvlOverride w:ilvl="3"/>
-    <w:lvlOverride w:ilvl="4"/>
-    <w:lvlOverride w:ilvl="5"/>
-    <w:lvlOverride w:ilvl="6"/>
-    <w:lvlOverride w:ilvl="7"/>
-    <w:lvlOverride w:ilvl="8"/>
   </w:num>
   <w:num w:numId="3" w16cid:durableId="1676958551">
     <w:abstractNumId w:val="1"/>
-    <w:lvlOverride w:ilvl="0"/>
-    <w:lvlOverride w:ilvl="1"/>
-    <w:lvlOverride w:ilvl="2"/>
-    <w:lvlOverride w:ilvl="3"/>
-    <w:lvlOverride w:ilvl="4"/>
-    <w:lvlOverride w:ilvl="5"/>
-    <w:lvlOverride w:ilvl="6"/>
-    <w:lvlOverride w:ilvl="7"/>
-    <w:lvlOverride w:ilvl="8"/>
   </w:num>
 </w:numbering>
 </file>

</xml_diff>

<commit_message>
Ultimos cambios a las pruebas, documento final de las pruebas y el script necesario. #83
</commit_message>
<xml_diff>
--- a/test/OneHope.UIT/CUAlquilarPortatil/CP - Alquilar Portatiles.docx
+++ b/test/OneHope.UIT/CUAlquilarPortatil/CP - Alquilar Portatiles.docx
@@ -1727,13 +1727,8 @@
       </w:pPr>
       <w:r>
         <w:lastRenderedPageBreak/>
-        <w:t xml:space="preserve">Casos de </w:t>
-      </w:r>
-      <w:proofErr w:type="spellStart"/>
-      <w:r>
-        <w:t>Prueba</w:t>
-      </w:r>
-      <w:proofErr w:type="spellEnd"/>
+        <w:t>Casos de Prueba</w:t>
+      </w:r>
     </w:p>
     <w:p>
       <w:pPr>
@@ -1765,30 +1760,14 @@
         <w:rPr>
           <w:w w:val="95"/>
         </w:rPr>
-        <w:t xml:space="preserve">1 </w:t>
-      </w:r>
-      <w:proofErr w:type="spellStart"/>
+        <w:t xml:space="preserve">1 Alquilar </w:t>
+      </w:r>
       <w:r>
         <w:rPr>
           <w:w w:val="95"/>
         </w:rPr>
-        <w:t>Alquilar</w:t>
-      </w:r>
-      <w:proofErr w:type="spellEnd"/>
-      <w:r>
-        <w:rPr>
-          <w:w w:val="95"/>
-        </w:rPr>
-        <w:t xml:space="preserve"> </w:t>
-      </w:r>
-      <w:proofErr w:type="spellStart"/>
-      <w:r>
-        <w:rPr>
-          <w:w w:val="95"/>
-        </w:rPr>
         <w:t>Portátiles</w:t>
       </w:r>
-      <w:proofErr w:type="spellEnd"/>
     </w:p>
     <w:p>
       <w:pPr>
@@ -1957,7 +1936,19 @@
               <w:rPr>
                 <w:lang w:val="es-ES"/>
               </w:rPr>
-              <w:t>Esc-2: No hay artículos disponibles</w:t>
+              <w:t xml:space="preserve">Esc-2: No hay </w:t>
+            </w:r>
+            <w:r>
+              <w:rPr>
+                <w:lang w:val="es-ES"/>
+              </w:rPr>
+              <w:t>portátiles</w:t>
+            </w:r>
+            <w:r>
+              <w:rPr>
+                <w:lang w:val="es-ES"/>
+              </w:rPr>
+              <w:t xml:space="preserve"> disponibles</w:t>
             </w:r>
           </w:p>
         </w:tc>
@@ -2327,23 +2318,7 @@
                 <w:rFonts w:ascii="Arial" w:hAnsi="Arial" w:cs="Arial"/>
                 <w:lang w:val="es-ES_tradnl"/>
               </w:rPr>
-              <w:t xml:space="preserve">Portátiles seleccionados (Modelo, Marca, Procesador, RAM, Precio, </w:t>
-            </w:r>
-            <w:proofErr w:type="spellStart"/>
-            <w:r>
-              <w:rPr>
-                <w:rFonts w:ascii="Arial" w:hAnsi="Arial" w:cs="Arial"/>
-                <w:lang w:val="es-ES_tradnl"/>
-              </w:rPr>
-              <w:t>StockAlquiler</w:t>
-            </w:r>
-            <w:proofErr w:type="spellEnd"/>
-            <w:r>
-              <w:rPr>
-                <w:rFonts w:ascii="Arial" w:hAnsi="Arial" w:cs="Arial"/>
-                <w:lang w:val="es-ES_tradnl"/>
-              </w:rPr>
-              <w:t>)</w:t>
+              <w:t>Portátiles seleccionados (Modelo, Marca, Procesador, RAM, Precio, StockAlquiler)</w:t>
             </w:r>
           </w:p>
         </w:tc>
@@ -2365,21 +2340,12 @@
                 <w:lang w:val="es-ES_tradnl"/>
               </w:rPr>
             </w:pPr>
-            <w:proofErr w:type="gramStart"/>
-            <w:r>
-              <w:rPr>
-                <w:rFonts w:ascii="Arial" w:hAnsi="Arial" w:cs="Arial"/>
-                <w:lang w:val="es-ES_tradnl"/>
-              </w:rPr>
-              <w:t>Filtros(</w:t>
-            </w:r>
-            <w:proofErr w:type="gramEnd"/>
-            <w:r>
-              <w:rPr>
-                <w:rFonts w:ascii="Arial" w:hAnsi="Arial" w:cs="Arial"/>
-                <w:lang w:val="es-ES_tradnl"/>
-              </w:rPr>
-              <w:t>Modelo,</w:t>
+            <w:r>
+              <w:rPr>
+                <w:rFonts w:ascii="Arial" w:hAnsi="Arial" w:cs="Arial"/>
+                <w:lang w:val="es-ES_tradnl"/>
+              </w:rPr>
+              <w:t>Filtros(Modelo,</w:t>
             </w:r>
             <w:r>
               <w:rPr>
@@ -2646,6 +2612,7 @@
             <w:r>
               <w:rPr>
                 <w:rFonts w:ascii="Arial" w:hAnsi="Arial" w:cs="Arial"/>
+                <w:highlight w:val="yellow"/>
                 <w:lang w:val="es-ES_tradnl"/>
               </w:rPr>
               <w:t>Esc-1</w:t>
@@ -2702,22 +2669,8 @@
               <w:rPr>
                 <w:rFonts w:ascii="Arial" w:hAnsi="Arial" w:cs="Arial"/>
               </w:rPr>
-              <w:t>AS</w:t>
-            </w:r>
-            <w:r>
-              <w:rPr>
-                <w:rFonts w:ascii="Arial" w:hAnsi="Arial" w:cs="Arial"/>
-              </w:rPr>
-              <w:t>US-2371, ASUS, Snapdragon, 4Gb, 20, 7</w:t>
-            </w:r>
-          </w:p>
-          <w:p>
-            <w:pPr>
-              <w:cnfStyle w:val="000000000000" w:firstRow="0" w:lastRow="0" w:firstColumn="0" w:lastColumn="0" w:oddVBand="0" w:evenVBand="0" w:oddHBand="0" w:evenHBand="0" w:firstRowFirstColumn="0" w:firstRowLastColumn="0" w:lastRowFirstColumn="0" w:lastRowLastColumn="0"/>
-              <w:rPr>
-                <w:rFonts w:ascii="Arial" w:hAnsi="Arial" w:cs="Arial"/>
-              </w:rPr>
-            </w:pPr>
+              <w:t>ASUS-2371, ASUS, Snapdragon, 4Gb, 20, 7</w:t>
+            </w:r>
           </w:p>
         </w:tc>
         <w:tc>
@@ -2758,7 +2711,6 @@
                 <w:lang w:val="es-ES_tradnl"/>
               </w:rPr>
             </w:pPr>
-            <w:proofErr w:type="spellStart"/>
             <w:r>
               <w:rPr>
                 <w:rFonts w:ascii="Arial" w:hAnsi="Arial" w:cs="Arial"/>
@@ -2773,7 +2725,6 @@
               </w:rPr>
               <w:t>Credito</w:t>
             </w:r>
-            <w:proofErr w:type="spellEnd"/>
             <w:r>
               <w:rPr>
                 <w:rFonts w:ascii="Arial" w:hAnsi="Arial" w:cs="Arial"/>
@@ -2816,7 +2767,91 @@
                 <w:rFonts w:ascii="Arial" w:hAnsi="Arial" w:cs="Arial"/>
                 <w:lang w:val="es-ES_tradnl"/>
               </w:rPr>
-              <w:t>, 1/1/2024, 3/1/2024,</w:t>
+              <w:t xml:space="preserve">, </w:t>
+            </w:r>
+            <w:r>
+              <w:rPr>
+                <w:rFonts w:ascii="Arial" w:hAnsi="Arial" w:cs="Arial"/>
+                <w:lang w:val="es-ES_tradnl"/>
+              </w:rPr>
+              <w:t>21</w:t>
+            </w:r>
+            <w:r>
+              <w:rPr>
+                <w:rFonts w:ascii="Arial" w:hAnsi="Arial" w:cs="Arial"/>
+                <w:lang w:val="es-ES_tradnl"/>
+              </w:rPr>
+              <w:t>/</w:t>
+            </w:r>
+            <w:r>
+              <w:rPr>
+                <w:rFonts w:ascii="Arial" w:hAnsi="Arial" w:cs="Arial"/>
+                <w:lang w:val="es-ES_tradnl"/>
+              </w:rPr>
+              <w:t>12</w:t>
+            </w:r>
+            <w:r>
+              <w:rPr>
+                <w:rFonts w:ascii="Arial" w:hAnsi="Arial" w:cs="Arial"/>
+                <w:lang w:val="es-ES_tradnl"/>
+              </w:rPr>
+              <w:t>/202</w:t>
+            </w:r>
+            <w:r>
+              <w:rPr>
+                <w:rFonts w:ascii="Arial" w:hAnsi="Arial" w:cs="Arial"/>
+                <w:lang w:val="es-ES_tradnl"/>
+              </w:rPr>
+              <w:t>3</w:t>
+            </w:r>
+            <w:r>
+              <w:rPr>
+                <w:rFonts w:ascii="Arial" w:hAnsi="Arial" w:cs="Arial"/>
+                <w:lang w:val="es-ES_tradnl"/>
+              </w:rPr>
+              <w:t xml:space="preserve">, </w:t>
+            </w:r>
+            <w:r>
+              <w:rPr>
+                <w:rFonts w:ascii="Arial" w:hAnsi="Arial" w:cs="Arial"/>
+                <w:lang w:val="es-ES_tradnl"/>
+              </w:rPr>
+              <w:t>2</w:t>
+            </w:r>
+            <w:r>
+              <w:rPr>
+                <w:rFonts w:ascii="Arial" w:hAnsi="Arial" w:cs="Arial"/>
+                <w:lang w:val="es-ES_tradnl"/>
+              </w:rPr>
+              <w:t>3/1</w:t>
+            </w:r>
+            <w:r>
+              <w:rPr>
+                <w:rFonts w:ascii="Arial" w:hAnsi="Arial" w:cs="Arial"/>
+                <w:lang w:val="es-ES_tradnl"/>
+              </w:rPr>
+              <w:t>2</w:t>
+            </w:r>
+            <w:r>
+              <w:rPr>
+                <w:rFonts w:ascii="Arial" w:hAnsi="Arial" w:cs="Arial"/>
+                <w:lang w:val="es-ES_tradnl"/>
+              </w:rPr>
+              <w:t>/202</w:t>
+            </w:r>
+            <w:r>
+              <w:rPr>
+                <w:rFonts w:ascii="Arial" w:hAnsi="Arial" w:cs="Arial"/>
+                <w:lang w:val="es-ES_tradnl"/>
+              </w:rPr>
+              <w:t>3</w:t>
+            </w:r>
+            <w:r>
+              <w:rPr>
+                <w:rFonts w:ascii="Arial" w:hAnsi="Arial" w:cs="Arial"/>
+                <w:lang w:val="es-ES_tradnl"/>
+              </w:rPr>
+              <w:t>,</w:t>
             </w:r>
             <w:r>
               <w:rPr>
@@ -2830,28 +2865,21 @@
                 <w:rFonts w:ascii="Arial" w:hAnsi="Arial" w:cs="Arial"/>
                 <w:lang w:val="es-ES_tradnl"/>
               </w:rPr>
+              <w:t>1</w:t>
+            </w:r>
+            <w:r>
+              <w:rPr>
+                <w:rFonts w:ascii="Arial" w:hAnsi="Arial" w:cs="Arial"/>
+                <w:lang w:val="es-ES_tradnl"/>
+              </w:rPr>
+              <w:t xml:space="preserve">, </w:t>
+            </w:r>
+            <w:r>
+              <w:rPr>
+                <w:rFonts w:ascii="Arial" w:hAnsi="Arial" w:cs="Arial"/>
+                <w:lang w:val="es-ES_tradnl"/>
+              </w:rPr>
               <w:t>2</w:t>
-            </w:r>
-            <w:r>
-              <w:rPr>
-                <w:rFonts w:ascii="Arial" w:hAnsi="Arial" w:cs="Arial"/>
-                <w:lang w:val="es-ES_tradnl"/>
-              </w:rPr>
-              <w:t>,</w:t>
-            </w:r>
-            <w:r>
-              <w:rPr>
-                <w:rFonts w:ascii="Arial" w:hAnsi="Arial" w:cs="Arial"/>
-                <w:lang w:val="es-ES_tradnl"/>
-              </w:rPr>
-              <w:t xml:space="preserve"> 1</w:t>
-            </w:r>
-            <w:r>
-              <w:rPr>
-                <w:rFonts w:ascii="Arial" w:hAnsi="Arial" w:cs="Arial"/>
-                <w:lang w:val="es-ES_tradnl"/>
-              </w:rPr>
-              <w:t xml:space="preserve"> </w:t>
             </w:r>
           </w:p>
         </w:tc>
@@ -2961,6 +2989,13 @@
               </w:rPr>
               <w:t>Nombre Cliente</w:t>
             </w:r>
+            <w:r>
+              <w:rPr>
+                <w:rFonts w:ascii="Arial" w:hAnsi="Arial" w:cs="Arial"/>
+                <w:lang w:val="es-ES_tradnl"/>
+              </w:rPr>
+              <w:t>: Antonio</w:t>
+            </w:r>
           </w:p>
           <w:p>
             <w:pPr>
@@ -2981,25 +3016,7 @@
                 <w:rFonts w:ascii="Arial" w:hAnsi="Arial" w:cs="Arial"/>
                 <w:lang w:val="es-ES_tradnl"/>
               </w:rPr>
-              <w:t xml:space="preserve">Método de </w:t>
-            </w:r>
-            <w:proofErr w:type="spellStart"/>
-            <w:proofErr w:type="gramStart"/>
-            <w:r>
-              <w:rPr>
-                <w:rFonts w:ascii="Arial" w:hAnsi="Arial" w:cs="Arial"/>
-                <w:lang w:val="es-ES_tradnl"/>
-              </w:rPr>
-              <w:t>Pago:Tarjeta</w:t>
-            </w:r>
-            <w:proofErr w:type="spellEnd"/>
-            <w:proofErr w:type="gramEnd"/>
-            <w:r>
-              <w:rPr>
-                <w:rFonts w:ascii="Arial" w:hAnsi="Arial" w:cs="Arial"/>
-                <w:lang w:val="es-ES_tradnl"/>
-              </w:rPr>
-              <w:t xml:space="preserve"> </w:t>
+              <w:t>Apellidos: Rosendo</w:t>
             </w:r>
           </w:p>
           <w:p>
@@ -3021,19 +3038,8 @@
                 <w:rFonts w:ascii="Arial" w:hAnsi="Arial" w:cs="Arial"/>
                 <w:lang w:val="es-ES_tradnl"/>
               </w:rPr>
-              <w:t xml:space="preserve">Fecha de </w:t>
-            </w:r>
-            <w:proofErr w:type="spellStart"/>
-            <w:proofErr w:type="gramStart"/>
-            <w:r>
-              <w:rPr>
-                <w:rFonts w:ascii="Arial" w:hAnsi="Arial" w:cs="Arial"/>
-                <w:lang w:val="es-ES_tradnl"/>
-              </w:rPr>
-              <w:t>compra:Hoy</w:t>
-            </w:r>
-            <w:proofErr w:type="spellEnd"/>
-            <w:proofErr w:type="gramEnd"/>
+              <w:t xml:space="preserve">Dirección: Calle avenida </w:t>
+            </w:r>
           </w:p>
           <w:p>
             <w:pPr>
@@ -3054,23 +3060,21 @@
                 <w:rFonts w:ascii="Arial" w:hAnsi="Arial" w:cs="Arial"/>
                 <w:lang w:val="es-ES_tradnl"/>
               </w:rPr>
-              <w:t xml:space="preserve">Abono </w:t>
-            </w:r>
-            <w:proofErr w:type="spellStart"/>
-            <w:r>
-              <w:rPr>
-                <w:rFonts w:ascii="Arial" w:hAnsi="Arial" w:cs="Arial"/>
-                <w:lang w:val="es-ES_tradnl"/>
-              </w:rPr>
-              <w:t>Biogold</w:t>
-            </w:r>
-            <w:proofErr w:type="spellEnd"/>
-            <w:r>
-              <w:rPr>
-                <w:rFonts w:ascii="Arial" w:hAnsi="Arial" w:cs="Arial"/>
-                <w:lang w:val="es-ES_tradnl"/>
-              </w:rPr>
-              <w:t xml:space="preserve"> 1Kg, Blanco, 2, 21</w:t>
+              <w:t>Método de Pago:Tarjeta</w:t>
+            </w:r>
+            <w:r>
+              <w:rPr>
+                <w:rFonts w:ascii="Arial" w:hAnsi="Arial" w:cs="Arial"/>
+                <w:lang w:val="es-ES_tradnl"/>
+              </w:rPr>
+              <w:t>Credito</w:t>
+            </w:r>
+            <w:r>
+              <w:rPr>
+                <w:rFonts w:ascii="Arial" w:hAnsi="Arial" w:cs="Arial"/>
+                <w:lang w:val="es-ES_tradnl"/>
+              </w:rPr>
+              <w:t xml:space="preserve"> </w:t>
             </w:r>
           </w:p>
           <w:p>
@@ -3087,21 +3091,26 @@
                 <w:lang w:val="es-ES_tradnl"/>
               </w:rPr>
             </w:pPr>
-            <w:proofErr w:type="spellStart"/>
-            <w:r>
-              <w:rPr>
-                <w:rFonts w:ascii="Arial" w:hAnsi="Arial" w:cs="Arial"/>
-                <w:lang w:val="es-ES_tradnl"/>
-              </w:rPr>
-              <w:t>Akadama</w:t>
-            </w:r>
-            <w:proofErr w:type="spellEnd"/>
-            <w:r>
-              <w:rPr>
-                <w:rFonts w:ascii="Arial" w:hAnsi="Arial" w:cs="Arial"/>
-                <w:lang w:val="es-ES_tradnl"/>
-              </w:rPr>
-              <w:t xml:space="preserve"> 14L, Arcilla, 4, 14</w:t>
+            <w:r>
+              <w:rPr>
+                <w:rFonts w:ascii="Arial" w:hAnsi="Arial" w:cs="Arial"/>
+                <w:lang w:val="es-ES_tradnl"/>
+              </w:rPr>
+              <w:t xml:space="preserve">Fecha de </w:t>
+            </w:r>
+            <w:r>
+              <w:rPr>
+                <w:rFonts w:ascii="Arial" w:hAnsi="Arial" w:cs="Arial"/>
+                <w:lang w:val="es-ES_tradnl"/>
+              </w:rPr>
+              <w:t>alquiler</w:t>
+            </w:r>
+            <w:r>
+              <w:rPr>
+                <w:rFonts w:ascii="Arial" w:hAnsi="Arial" w:cs="Arial"/>
+                <w:lang w:val="es-ES_tradnl"/>
+              </w:rPr>
+              <w:t>:Hoy</w:t>
             </w:r>
           </w:p>
           <w:p>
@@ -3123,7 +3132,158 @@
                 <w:rFonts w:ascii="Arial" w:hAnsi="Arial" w:cs="Arial"/>
                 <w:lang w:val="es-ES_tradnl"/>
               </w:rPr>
-              <w:t>Precio Total: 98</w:t>
+              <w:t>Fecha In: 21/12/2023</w:t>
+            </w:r>
+          </w:p>
+          <w:p>
+            <w:pPr>
+              <w:pStyle w:val="Prrafodelista"/>
+              <w:numPr>
+                <w:ilvl w:val="0"/>
+                <w:numId w:val="3"/>
+              </w:numPr>
+              <w:jc w:val="left"/>
+              <w:cnfStyle w:val="000000000000" w:firstRow="0" w:lastRow="0" w:firstColumn="0" w:lastColumn="0" w:oddVBand="0" w:evenVBand="0" w:oddHBand="0" w:evenHBand="0" w:firstRowFirstColumn="0" w:firstRowLastColumn="0" w:lastRowFirstColumn="0" w:lastRowLastColumn="0"/>
+              <w:rPr>
+                <w:rFonts w:ascii="Arial" w:hAnsi="Arial" w:cs="Arial"/>
+                <w:lang w:val="es-ES_tradnl"/>
+              </w:rPr>
+            </w:pPr>
+            <w:r>
+              <w:rPr>
+                <w:rFonts w:ascii="Arial" w:hAnsi="Arial" w:cs="Arial"/>
+                <w:lang w:val="es-ES_tradnl"/>
+              </w:rPr>
+              <w:t>Fecha Fin: 23/12/2023</w:t>
+            </w:r>
+          </w:p>
+          <w:p>
+            <w:pPr>
+              <w:pStyle w:val="Prrafodelista"/>
+              <w:numPr>
+                <w:ilvl w:val="0"/>
+                <w:numId w:val="3"/>
+              </w:numPr>
+              <w:jc w:val="left"/>
+              <w:cnfStyle w:val="000000000000" w:firstRow="0" w:lastRow="0" w:firstColumn="0" w:lastColumn="0" w:oddVBand="0" w:evenVBand="0" w:oddHBand="0" w:evenHBand="0" w:firstRowFirstColumn="0" w:firstRowLastColumn="0" w:lastRowFirstColumn="0" w:lastRowLastColumn="0"/>
+              <w:rPr>
+                <w:rFonts w:ascii="Arial" w:hAnsi="Arial" w:cs="Arial"/>
+                <w:lang w:val="es-ES_tradnl"/>
+              </w:rPr>
+            </w:pPr>
+            <w:r>
+              <w:rPr>
+                <w:rFonts w:ascii="Arial" w:hAnsi="Arial" w:cs="Arial"/>
+                <w:lang w:val="es-ES_tradnl"/>
+              </w:rPr>
+              <w:t>HP-1151,</w:t>
+            </w:r>
+            <w:r>
+              <w:rPr>
+                <w:rFonts w:ascii="Arial" w:hAnsi="Arial" w:cs="Arial"/>
+                <w:lang w:val="es-ES_tradnl"/>
+              </w:rPr>
+              <w:t xml:space="preserve"> </w:t>
+            </w:r>
+            <w:r>
+              <w:rPr>
+                <w:rFonts w:ascii="Arial" w:hAnsi="Arial" w:cs="Arial"/>
+                <w:lang w:val="es-ES_tradnl"/>
+              </w:rPr>
+              <w:t>HP</w:t>
+            </w:r>
+            <w:r>
+              <w:rPr>
+                <w:rFonts w:ascii="Arial" w:hAnsi="Arial" w:cs="Arial"/>
+                <w:lang w:val="es-ES_tradnl"/>
+              </w:rPr>
+              <w:t xml:space="preserve">, </w:t>
+            </w:r>
+            <w:r>
+              <w:rPr>
+                <w:rFonts w:ascii="Arial" w:hAnsi="Arial" w:cs="Arial"/>
+                <w:lang w:val="es-ES_tradnl"/>
+              </w:rPr>
+              <w:t>6.66</w:t>
+            </w:r>
+            <w:r>
+              <w:rPr>
+                <w:rFonts w:ascii="Arial" w:hAnsi="Arial" w:cs="Arial"/>
+                <w:lang w:val="es-ES_tradnl"/>
+              </w:rPr>
+              <w:t xml:space="preserve">, </w:t>
+            </w:r>
+            <w:r>
+              <w:rPr>
+                <w:rFonts w:ascii="Arial" w:hAnsi="Arial" w:cs="Arial"/>
+                <w:lang w:val="es-ES_tradnl"/>
+              </w:rPr>
+              <w:t>1</w:t>
+            </w:r>
+          </w:p>
+          <w:p>
+            <w:pPr>
+              <w:pStyle w:val="Prrafodelista"/>
+              <w:numPr>
+                <w:ilvl w:val="0"/>
+                <w:numId w:val="3"/>
+              </w:numPr>
+              <w:jc w:val="left"/>
+              <w:cnfStyle w:val="000000000000" w:firstRow="0" w:lastRow="0" w:firstColumn="0" w:lastColumn="0" w:oddVBand="0" w:evenVBand="0" w:oddHBand="0" w:evenHBand="0" w:firstRowFirstColumn="0" w:firstRowLastColumn="0" w:lastRowFirstColumn="0" w:lastRowLastColumn="0"/>
+              <w:rPr>
+                <w:rFonts w:ascii="Arial" w:hAnsi="Arial" w:cs="Arial"/>
+                <w:lang w:val="es-ES_tradnl"/>
+              </w:rPr>
+            </w:pPr>
+            <w:r>
+              <w:rPr>
+                <w:rFonts w:ascii="Arial" w:hAnsi="Arial" w:cs="Arial"/>
+                <w:lang w:val="es-ES_tradnl"/>
+              </w:rPr>
+              <w:t xml:space="preserve">ASUS-2371, ASUS, 20, </w:t>
+            </w:r>
+            <w:r>
+              <w:rPr>
+                <w:rFonts w:ascii="Arial" w:hAnsi="Arial" w:cs="Arial"/>
+                <w:lang w:val="es-ES_tradnl"/>
+              </w:rPr>
+              <w:t>2</w:t>
+            </w:r>
+          </w:p>
+          <w:p>
+            <w:pPr>
+              <w:pStyle w:val="Prrafodelista"/>
+              <w:numPr>
+                <w:ilvl w:val="0"/>
+                <w:numId w:val="3"/>
+              </w:numPr>
+              <w:jc w:val="left"/>
+              <w:cnfStyle w:val="000000000000" w:firstRow="0" w:lastRow="0" w:firstColumn="0" w:lastColumn="0" w:oddVBand="0" w:evenVBand="0" w:oddHBand="0" w:evenHBand="0" w:firstRowFirstColumn="0" w:firstRowLastColumn="0" w:lastRowFirstColumn="0" w:lastRowLastColumn="0"/>
+              <w:rPr>
+                <w:rFonts w:ascii="Arial" w:hAnsi="Arial" w:cs="Arial"/>
+                <w:lang w:val="es-ES_tradnl"/>
+              </w:rPr>
+            </w:pPr>
+            <w:r>
+              <w:rPr>
+                <w:rFonts w:ascii="Arial" w:hAnsi="Arial" w:cs="Arial"/>
+                <w:lang w:val="es-ES_tradnl"/>
+              </w:rPr>
+              <w:t xml:space="preserve">Precio Total: </w:t>
+            </w:r>
+            <w:r>
+              <w:rPr>
+                <w:rFonts w:ascii="Arial" w:hAnsi="Arial" w:cs="Arial"/>
+                <w:lang w:val="es-ES_tradnl"/>
+              </w:rPr>
+              <w:t>93</w:t>
+            </w:r>
+            <w:r>
+              <w:rPr>
+                <w:rFonts w:ascii="Arial" w:hAnsi="Arial" w:cs="Arial"/>
+                <w:lang w:val="es-ES_tradnl"/>
+              </w:rPr>
+              <w:t>.32</w:t>
             </w:r>
           </w:p>
         </w:tc>
@@ -3178,9 +3338,17 @@
             <w:r>
               <w:rPr>
                 <w:rFonts w:ascii="Arial" w:hAnsi="Arial" w:cs="Arial"/>
-                <w:lang w:val="es-ES_tradnl"/>
-              </w:rPr>
-              <w:t>Esc-2:</w:t>
+                <w:highlight w:val="yellow"/>
+                <w:lang w:val="es-ES_tradnl"/>
+              </w:rPr>
+              <w:t>Esc-2</w:t>
+            </w:r>
+            <w:r>
+              <w:rPr>
+                <w:rFonts w:ascii="Arial" w:hAnsi="Arial" w:cs="Arial"/>
+                <w:lang w:val="es-ES_tradnl"/>
+              </w:rPr>
+              <w:t>:</w:t>
             </w:r>
             <w:r>
               <w:rPr>
@@ -3346,16 +3514,24 @@
             <w:r>
               <w:rPr>
                 <w:rFonts w:ascii="Arial" w:hAnsi="Arial" w:cs="Arial"/>
-                <w:lang w:val="es-ES_tradnl"/>
-              </w:rPr>
-              <w:t>Esc-3:</w:t>
-            </w:r>
-            <w:r>
-              <w:rPr>
-                <w:rFonts w:ascii="Arial" w:hAnsi="Arial" w:cs="Arial"/>
-                <w:lang w:val="es-ES_tradnl"/>
-              </w:rPr>
-              <w:t xml:space="preserve"> Filtros (Modelo</w:t>
+                <w:highlight w:val="yellow"/>
+                <w:lang w:val="es-ES_tradnl"/>
+              </w:rPr>
+              <w:t>Esc-3</w:t>
+            </w:r>
+            <w:r>
+              <w:rPr>
+                <w:rFonts w:ascii="Arial" w:hAnsi="Arial" w:cs="Arial"/>
+                <w:lang w:val="es-ES_tradnl"/>
+              </w:rPr>
+              <w:t>:</w:t>
+            </w:r>
+            <w:r>
+              <w:rPr>
+                <w:rFonts w:ascii="Arial" w:hAnsi="Arial" w:cs="Arial"/>
+                <w:lang w:val="es-ES_tradnl"/>
+              </w:rPr>
+              <w:t xml:space="preserve"> Filtros </w:t>
             </w:r>
             <w:r>
               <w:rPr>
@@ -3363,7 +3539,7 @@
                 <w:lang w:val="es-ES_tradnl"/>
               </w:rPr>
               <w:lastRenderedPageBreak/>
-              <w:t>)</w:t>
+              <w:t>(Modelo)</w:t>
             </w:r>
           </w:p>
         </w:tc>
@@ -3558,9 +3734,17 @@
             <w:r>
               <w:rPr>
                 <w:rFonts w:ascii="Arial" w:hAnsi="Arial" w:cs="Arial"/>
-                <w:lang w:val="es-ES_tradnl"/>
-              </w:rPr>
-              <w:t>Esc-3:</w:t>
+                <w:highlight w:val="yellow"/>
+                <w:lang w:val="es-ES_tradnl"/>
+              </w:rPr>
+              <w:t>Esc-3</w:t>
+            </w:r>
+            <w:r>
+              <w:rPr>
+                <w:rFonts w:ascii="Arial" w:hAnsi="Arial" w:cs="Arial"/>
+                <w:lang w:val="es-ES_tradnl"/>
+              </w:rPr>
+              <w:t>:</w:t>
             </w:r>
             <w:r>
               <w:rPr>
@@ -3688,15 +3872,13 @@
               </w:rPr>
               <w:t xml:space="preserve">TOASTER-4461, </w:t>
             </w:r>
-            <w:proofErr w:type="gramStart"/>
-            <w:r>
-              <w:rPr>
-                <w:rFonts w:ascii="Arial" w:hAnsi="Arial" w:cs="Arial"/>
-                <w:lang w:val="es-ES_tradnl"/>
-              </w:rPr>
-              <w:t>TOASTER,  Pentium</w:t>
-            </w:r>
-            <w:proofErr w:type="gramEnd"/>
+            <w:r>
+              <w:rPr>
+                <w:rFonts w:ascii="Arial" w:hAnsi="Arial" w:cs="Arial"/>
+                <w:lang w:val="es-ES_tradnl"/>
+              </w:rPr>
+              <w:t>TOASTER, Pentium</w:t>
+            </w:r>
             <w:r>
               <w:rPr>
                 <w:rFonts w:ascii="Arial" w:hAnsi="Arial" w:cs="Arial"/>
@@ -3757,9 +3939,17 @@
             <w:r>
               <w:rPr>
                 <w:rFonts w:ascii="Arial" w:hAnsi="Arial" w:cs="Arial"/>
-                <w:lang w:val="es-ES_tradnl"/>
-              </w:rPr>
-              <w:t>Esc-3:</w:t>
+                <w:highlight w:val="yellow"/>
+                <w:lang w:val="es-ES_tradnl"/>
+              </w:rPr>
+              <w:t>Esc-3</w:t>
+            </w:r>
+            <w:r>
+              <w:rPr>
+                <w:rFonts w:ascii="Arial" w:hAnsi="Arial" w:cs="Arial"/>
+                <w:lang w:val="es-ES_tradnl"/>
+              </w:rPr>
+              <w:t>:</w:t>
             </w:r>
             <w:r>
               <w:rPr>
@@ -3954,9 +4144,17 @@
             <w:r>
               <w:rPr>
                 <w:rFonts w:ascii="Arial" w:hAnsi="Arial" w:cs="Arial"/>
-                <w:lang w:val="es-ES_tradnl"/>
-              </w:rPr>
-              <w:t>Esc-3: Filtros (RAM)</w:t>
+                <w:highlight w:val="yellow"/>
+                <w:lang w:val="es-ES_tradnl"/>
+              </w:rPr>
+              <w:t>Esc-3</w:t>
+            </w:r>
+            <w:r>
+              <w:rPr>
+                <w:rFonts w:ascii="Arial" w:hAnsi="Arial" w:cs="Arial"/>
+                <w:lang w:val="es-ES_tradnl"/>
+              </w:rPr>
+              <w:t>: Filtros (RAM)</w:t>
             </w:r>
           </w:p>
         </w:tc>
@@ -4077,15 +4275,13 @@
               </w:rPr>
               <w:t xml:space="preserve">TOASTER-4461, </w:t>
             </w:r>
-            <w:proofErr w:type="gramStart"/>
-            <w:r>
-              <w:rPr>
-                <w:rFonts w:ascii="Arial" w:hAnsi="Arial" w:cs="Arial"/>
-                <w:lang w:val="es-ES_tradnl"/>
-              </w:rPr>
-              <w:t>TOASTER,  Pentium</w:t>
-            </w:r>
-            <w:proofErr w:type="gramEnd"/>
+            <w:r>
+              <w:rPr>
+                <w:rFonts w:ascii="Arial" w:hAnsi="Arial" w:cs="Arial"/>
+                <w:lang w:val="es-ES_tradnl"/>
+              </w:rPr>
+              <w:t>TOASTER, Pentium</w:t>
+            </w:r>
             <w:r>
               <w:rPr>
                 <w:rFonts w:ascii="Arial" w:hAnsi="Arial" w:cs="Arial"/>
@@ -4145,9 +4341,17 @@
             <w:r>
               <w:rPr>
                 <w:rFonts w:ascii="Arial" w:hAnsi="Arial" w:cs="Arial"/>
-                <w:lang w:val="es-ES_tradnl"/>
-              </w:rPr>
-              <w:t>Esc-4: Carrito vacío</w:t>
+                <w:highlight w:val="yellow"/>
+                <w:lang w:val="es-ES_tradnl"/>
+              </w:rPr>
+              <w:t>Esc-4</w:t>
+            </w:r>
+            <w:r>
+              <w:rPr>
+                <w:rFonts w:ascii="Arial" w:hAnsi="Arial" w:cs="Arial"/>
+                <w:lang w:val="es-ES_tradnl"/>
+              </w:rPr>
+              <w:t>: Carrito vacío</w:t>
             </w:r>
           </w:p>
         </w:tc>
@@ -4289,9 +4493,17 @@
             <w:r>
               <w:rPr>
                 <w:rFonts w:ascii="Arial" w:hAnsi="Arial" w:cs="Arial"/>
-                <w:lang w:val="es-ES_tradnl"/>
-              </w:rPr>
-              <w:t>Esc-5: Volver atrás para seleccionar</w:t>
+                <w:highlight w:val="yellow"/>
+                <w:lang w:val="es-ES_tradnl"/>
+              </w:rPr>
+              <w:t>Esc-5</w:t>
+            </w:r>
+            <w:r>
+              <w:rPr>
+                <w:rFonts w:ascii="Arial" w:hAnsi="Arial" w:cs="Arial"/>
+                <w:lang w:val="es-ES_tradnl"/>
+              </w:rPr>
+              <w:t>: Volver atrás para seleccionar</w:t>
             </w:r>
           </w:p>
         </w:tc>
@@ -4523,9 +4735,17 @@
             <w:r>
               <w:rPr>
                 <w:rFonts w:ascii="Arial" w:hAnsi="Arial" w:cs="Arial"/>
-                <w:lang w:val="es-ES_tradnl"/>
-              </w:rPr>
-              <w:t>Esc-6: Falta el nombre del cliente</w:t>
+                <w:highlight w:val="yellow"/>
+                <w:lang w:val="es-ES_tradnl"/>
+              </w:rPr>
+              <w:t>Esc-6</w:t>
+            </w:r>
+            <w:r>
+              <w:rPr>
+                <w:rFonts w:ascii="Arial" w:hAnsi="Arial" w:cs="Arial"/>
+                <w:lang w:val="es-ES_tradnl"/>
+              </w:rPr>
+              <w:t>: Falta el nombre del cliente</w:t>
             </w:r>
           </w:p>
         </w:tc>
@@ -4601,21 +4821,12 @@
                 <w:lang w:val="es-ES_tradnl"/>
               </w:rPr>
             </w:pPr>
-            <w:proofErr w:type="spellStart"/>
-            <w:r>
-              <w:rPr>
-                <w:rFonts w:ascii="Arial" w:hAnsi="Arial" w:cs="Arial"/>
-                <w:lang w:val="es-ES_tradnl"/>
-              </w:rPr>
-              <w:t>TarjetaCredito</w:t>
-            </w:r>
-            <w:proofErr w:type="spellEnd"/>
-            <w:r>
-              <w:rPr>
-                <w:rFonts w:ascii="Arial" w:hAnsi="Arial" w:cs="Arial"/>
-                <w:lang w:val="es-ES_tradnl"/>
-              </w:rPr>
-              <w:t>,</w:t>
+            <w:r>
+              <w:rPr>
+                <w:rFonts w:ascii="Arial" w:hAnsi="Arial" w:cs="Arial"/>
+                <w:lang w:val="es-ES_tradnl"/>
+              </w:rPr>
+              <w:t>TarjetaCredito,</w:t>
             </w:r>
           </w:p>
           <w:p>
@@ -4645,7 +4856,91 @@
                 <w:rFonts w:ascii="Arial" w:hAnsi="Arial" w:cs="Arial"/>
                 <w:lang w:val="es-ES_tradnl"/>
               </w:rPr>
-              <w:t xml:space="preserve"> Calle avenida, 1/1/2024, 3/1/2024, 1</w:t>
+              <w:t xml:space="preserve"> Calle avenida, </w:t>
+            </w:r>
+            <w:r>
+              <w:rPr>
+                <w:rFonts w:ascii="Arial" w:hAnsi="Arial" w:cs="Arial"/>
+                <w:lang w:val="es-ES_tradnl"/>
+              </w:rPr>
+              <w:t>2</w:t>
+            </w:r>
+            <w:r>
+              <w:rPr>
+                <w:rFonts w:ascii="Arial" w:hAnsi="Arial" w:cs="Arial"/>
+                <w:lang w:val="es-ES_tradnl"/>
+              </w:rPr>
+              <w:t>1/1</w:t>
+            </w:r>
+            <w:r>
+              <w:rPr>
+                <w:rFonts w:ascii="Arial" w:hAnsi="Arial" w:cs="Arial"/>
+                <w:lang w:val="es-ES_tradnl"/>
+              </w:rPr>
+              <w:t>2</w:t>
+            </w:r>
+            <w:r>
+              <w:rPr>
+                <w:rFonts w:ascii="Arial" w:hAnsi="Arial" w:cs="Arial"/>
+                <w:lang w:val="es-ES_tradnl"/>
+              </w:rPr>
+              <w:t>/202</w:t>
+            </w:r>
+            <w:r>
+              <w:rPr>
+                <w:rFonts w:ascii="Arial" w:hAnsi="Arial" w:cs="Arial"/>
+                <w:lang w:val="es-ES_tradnl"/>
+              </w:rPr>
+              <w:t>3</w:t>
+            </w:r>
+            <w:r>
+              <w:rPr>
+                <w:rFonts w:ascii="Arial" w:hAnsi="Arial" w:cs="Arial"/>
+                <w:lang w:val="es-ES_tradnl"/>
+              </w:rPr>
+              <w:t xml:space="preserve">, </w:t>
+            </w:r>
+            <w:r>
+              <w:rPr>
+                <w:rFonts w:ascii="Arial" w:hAnsi="Arial" w:cs="Arial"/>
+                <w:lang w:val="es-ES_tradnl"/>
+              </w:rPr>
+              <w:t>2</w:t>
+            </w:r>
+            <w:r>
+              <w:rPr>
+                <w:rFonts w:ascii="Arial" w:hAnsi="Arial" w:cs="Arial"/>
+                <w:lang w:val="es-ES_tradnl"/>
+              </w:rPr>
+              <w:t>3/1</w:t>
+            </w:r>
+            <w:r>
+              <w:rPr>
+                <w:rFonts w:ascii="Arial" w:hAnsi="Arial" w:cs="Arial"/>
+                <w:lang w:val="es-ES_tradnl"/>
+              </w:rPr>
+              <w:t>2</w:t>
+            </w:r>
+            <w:r>
+              <w:rPr>
+                <w:rFonts w:ascii="Arial" w:hAnsi="Arial" w:cs="Arial"/>
+                <w:lang w:val="es-ES_tradnl"/>
+              </w:rPr>
+              <w:t>/202</w:t>
+            </w:r>
+            <w:r>
+              <w:rPr>
+                <w:rFonts w:ascii="Arial" w:hAnsi="Arial" w:cs="Arial"/>
+                <w:lang w:val="es-ES_tradnl"/>
+              </w:rPr>
+              <w:t>3</w:t>
+            </w:r>
+            <w:r>
+              <w:rPr>
+                <w:rFonts w:ascii="Arial" w:hAnsi="Arial" w:cs="Arial"/>
+                <w:lang w:val="es-ES_tradnl"/>
+              </w:rPr>
+              <w:t>, 1</w:t>
             </w:r>
           </w:p>
         </w:tc>
@@ -4768,9 +5063,17 @@
             <w:r>
               <w:rPr>
                 <w:rFonts w:ascii="Arial" w:hAnsi="Arial" w:cs="Arial"/>
-                <w:lang w:val="es-ES_tradnl"/>
-              </w:rPr>
-              <w:t>Esc-6: Faltan los apellidos del cliente</w:t>
+                <w:highlight w:val="yellow"/>
+                <w:lang w:val="es-ES_tradnl"/>
+              </w:rPr>
+              <w:t>Esc-6</w:t>
+            </w:r>
+            <w:r>
+              <w:rPr>
+                <w:rFonts w:ascii="Arial" w:hAnsi="Arial" w:cs="Arial"/>
+                <w:lang w:val="es-ES_tradnl"/>
+              </w:rPr>
+              <w:t>: Faltan los apellidos del cliente</w:t>
             </w:r>
           </w:p>
         </w:tc>
@@ -4846,53 +5149,113 @@
                 <w:lang w:val="es-ES_tradnl"/>
               </w:rPr>
             </w:pPr>
-            <w:proofErr w:type="spellStart"/>
-            <w:r>
-              <w:rPr>
-                <w:rFonts w:ascii="Arial" w:hAnsi="Arial" w:cs="Arial"/>
-                <w:lang w:val="es-ES_tradnl"/>
-              </w:rPr>
-              <w:t>TarjetaCredito</w:t>
-            </w:r>
-            <w:proofErr w:type="spellEnd"/>
-            <w:r>
-              <w:rPr>
-                <w:rFonts w:ascii="Arial" w:hAnsi="Arial" w:cs="Arial"/>
-                <w:lang w:val="es-ES_tradnl"/>
-              </w:rPr>
-              <w:t>,</w:t>
-            </w:r>
-          </w:p>
-          <w:p>
-            <w:pPr>
-              <w:cnfStyle w:val="000000000000" w:firstRow="0" w:lastRow="0" w:firstColumn="0" w:lastColumn="0" w:oddVBand="0" w:evenVBand="0" w:oddHBand="0" w:evenHBand="0" w:firstRowFirstColumn="0" w:firstRowLastColumn="0" w:lastRowFirstColumn="0" w:lastRowLastColumn="0"/>
-              <w:rPr>
-                <w:rFonts w:ascii="Arial" w:hAnsi="Arial" w:cs="Arial"/>
-                <w:lang w:val="es-ES_tradnl"/>
-              </w:rPr>
-            </w:pPr>
-            <w:r>
-              <w:rPr>
-                <w:rFonts w:ascii="Arial" w:hAnsi="Arial" w:cs="Arial"/>
-                <w:lang w:val="es-ES_tradnl"/>
-              </w:rPr>
-              <w:t>Antonio</w:t>
-            </w:r>
-            <w:proofErr w:type="gramStart"/>
-            <w:r>
-              <w:rPr>
-                <w:rFonts w:ascii="Arial" w:hAnsi="Arial" w:cs="Arial"/>
-                <w:lang w:val="es-ES_tradnl"/>
-              </w:rPr>
-              <w:t>, ,</w:t>
-            </w:r>
-            <w:proofErr w:type="gramEnd"/>
-            <w:r>
-              <w:rPr>
-                <w:rFonts w:ascii="Arial" w:hAnsi="Arial" w:cs="Arial"/>
-                <w:lang w:val="es-ES_tradnl"/>
-              </w:rPr>
-              <w:t xml:space="preserve"> antonio@email.com, Calle avenida, 1/1/2024, 3/1/2024, 1</w:t>
+            <w:r>
+              <w:rPr>
+                <w:rFonts w:ascii="Arial" w:hAnsi="Arial" w:cs="Arial"/>
+                <w:lang w:val="es-ES_tradnl"/>
+              </w:rPr>
+              <w:t>TarjetaCredito,</w:t>
+            </w:r>
+          </w:p>
+          <w:p>
+            <w:pPr>
+              <w:cnfStyle w:val="000000000000" w:firstRow="0" w:lastRow="0" w:firstColumn="0" w:lastColumn="0" w:oddVBand="0" w:evenVBand="0" w:oddHBand="0" w:evenHBand="0" w:firstRowFirstColumn="0" w:firstRowLastColumn="0" w:lastRowFirstColumn="0" w:lastRowLastColumn="0"/>
+              <w:rPr>
+                <w:rFonts w:ascii="Arial" w:hAnsi="Arial" w:cs="Arial"/>
+                <w:lang w:val="es-ES_tradnl"/>
+              </w:rPr>
+            </w:pPr>
+            <w:r>
+              <w:rPr>
+                <w:rFonts w:ascii="Arial" w:hAnsi="Arial" w:cs="Arial"/>
+                <w:lang w:val="es-ES_tradnl"/>
+              </w:rPr>
+              <w:t xml:space="preserve">Antonio, , antonio@email.com, Calle avenida, </w:t>
+            </w:r>
+            <w:r>
+              <w:rPr>
+                <w:rFonts w:ascii="Arial" w:hAnsi="Arial" w:cs="Arial"/>
+                <w:lang w:val="es-ES_tradnl"/>
+              </w:rPr>
+              <w:t>2</w:t>
+            </w:r>
+            <w:r>
+              <w:rPr>
+                <w:rFonts w:ascii="Arial" w:hAnsi="Arial" w:cs="Arial"/>
+                <w:lang w:val="es-ES_tradnl"/>
+              </w:rPr>
+              <w:t>1/1</w:t>
+            </w:r>
+            <w:r>
+              <w:rPr>
+                <w:rFonts w:ascii="Arial" w:hAnsi="Arial" w:cs="Arial"/>
+                <w:lang w:val="es-ES_tradnl"/>
+              </w:rPr>
+              <w:t>2</w:t>
+            </w:r>
+            <w:r>
+              <w:rPr>
+                <w:rFonts w:ascii="Arial" w:hAnsi="Arial" w:cs="Arial"/>
+                <w:lang w:val="es-ES_tradnl"/>
+              </w:rPr>
+              <w:t>/202</w:t>
+            </w:r>
+            <w:r>
+              <w:rPr>
+                <w:rFonts w:ascii="Arial" w:hAnsi="Arial" w:cs="Arial"/>
+                <w:lang w:val="es-ES_tradnl"/>
+              </w:rPr>
+              <w:t>3</w:t>
+            </w:r>
+            <w:r>
+              <w:rPr>
+                <w:rFonts w:ascii="Arial" w:hAnsi="Arial" w:cs="Arial"/>
+                <w:lang w:val="es-ES_tradnl"/>
+              </w:rPr>
+              <w:t xml:space="preserve">, </w:t>
+            </w:r>
+            <w:r>
+              <w:rPr>
+                <w:rFonts w:ascii="Arial" w:hAnsi="Arial" w:cs="Arial"/>
+                <w:lang w:val="es-ES_tradnl"/>
+              </w:rPr>
+              <w:lastRenderedPageBreak/>
+              <w:t>2</w:t>
+            </w:r>
+            <w:r>
+              <w:rPr>
+                <w:rFonts w:ascii="Arial" w:hAnsi="Arial" w:cs="Arial"/>
+                <w:lang w:val="es-ES_tradnl"/>
+              </w:rPr>
+              <w:t>3/1</w:t>
+            </w:r>
+            <w:r>
+              <w:rPr>
+                <w:rFonts w:ascii="Arial" w:hAnsi="Arial" w:cs="Arial"/>
+                <w:lang w:val="es-ES_tradnl"/>
+              </w:rPr>
+              <w:t>2</w:t>
+            </w:r>
+            <w:r>
+              <w:rPr>
+                <w:rFonts w:ascii="Arial" w:hAnsi="Arial" w:cs="Arial"/>
+                <w:lang w:val="es-ES_tradnl"/>
+              </w:rPr>
+              <w:t>/202</w:t>
+            </w:r>
+            <w:r>
+              <w:rPr>
+                <w:rFonts w:ascii="Arial" w:hAnsi="Arial" w:cs="Arial"/>
+                <w:lang w:val="es-ES_tradnl"/>
+              </w:rPr>
+              <w:t>3</w:t>
+            </w:r>
+            <w:r>
+              <w:rPr>
+                <w:rFonts w:ascii="Arial" w:hAnsi="Arial" w:cs="Arial"/>
+                <w:lang w:val="es-ES_tradnl"/>
+              </w:rPr>
+              <w:t>, 1</w:t>
             </w:r>
           </w:p>
         </w:tc>
@@ -4928,6 +5291,7 @@
                 <w:szCs w:val="24"/>
                 <w:lang w:val="es-ES" w:eastAsia="es-ES"/>
               </w:rPr>
+              <w:lastRenderedPageBreak/>
               <w:t>Ha habido un problema al procesar tu alquiler.</w:t>
             </w:r>
           </w:p>
@@ -4974,7 +5338,6 @@
                 <w:rFonts w:ascii="Arial" w:hAnsi="Arial" w:cs="Arial"/>
                 <w:lang w:val="es-ES_tradnl"/>
               </w:rPr>
-              <w:lastRenderedPageBreak/>
               <w:t>AP_11</w:t>
             </w:r>
           </w:p>
@@ -5000,9 +5363,17 @@
             <w:r>
               <w:rPr>
                 <w:rFonts w:ascii="Arial" w:hAnsi="Arial" w:cs="Arial"/>
-                <w:lang w:val="es-ES_tradnl"/>
-              </w:rPr>
-              <w:t>Esc-6: Falta el email del cliente</w:t>
+                <w:highlight w:val="yellow"/>
+                <w:lang w:val="es-ES_tradnl"/>
+              </w:rPr>
+              <w:t>Esc-6</w:t>
+            </w:r>
+            <w:r>
+              <w:rPr>
+                <w:rFonts w:ascii="Arial" w:hAnsi="Arial" w:cs="Arial"/>
+                <w:lang w:val="es-ES_tradnl"/>
+              </w:rPr>
+              <w:t>: Falta el email del cliente</w:t>
             </w:r>
           </w:p>
         </w:tc>
@@ -5078,53 +5449,112 @@
                 <w:lang w:val="es-ES_tradnl"/>
               </w:rPr>
             </w:pPr>
-            <w:proofErr w:type="spellStart"/>
-            <w:r>
-              <w:rPr>
-                <w:rFonts w:ascii="Arial" w:hAnsi="Arial" w:cs="Arial"/>
-                <w:lang w:val="es-ES_tradnl"/>
-              </w:rPr>
-              <w:t>TarjetaCredito</w:t>
-            </w:r>
-            <w:proofErr w:type="spellEnd"/>
-            <w:r>
-              <w:rPr>
-                <w:rFonts w:ascii="Arial" w:hAnsi="Arial" w:cs="Arial"/>
-                <w:lang w:val="es-ES_tradnl"/>
-              </w:rPr>
-              <w:t>,</w:t>
-            </w:r>
-          </w:p>
-          <w:p>
-            <w:pPr>
-              <w:cnfStyle w:val="000000000000" w:firstRow="0" w:lastRow="0" w:firstColumn="0" w:lastColumn="0" w:oddVBand="0" w:evenVBand="0" w:oddHBand="0" w:evenHBand="0" w:firstRowFirstColumn="0" w:firstRowLastColumn="0" w:lastRowFirstColumn="0" w:lastRowLastColumn="0"/>
-              <w:rPr>
-                <w:rFonts w:ascii="Arial" w:hAnsi="Arial" w:cs="Arial"/>
-                <w:lang w:val="es-ES_tradnl"/>
-              </w:rPr>
-            </w:pPr>
-            <w:r>
-              <w:rPr>
-                <w:rFonts w:ascii="Arial" w:hAnsi="Arial" w:cs="Arial"/>
-                <w:lang w:val="es-ES_tradnl"/>
-              </w:rPr>
-              <w:t>Antonio, Rosendo</w:t>
-            </w:r>
-            <w:proofErr w:type="gramStart"/>
-            <w:r>
-              <w:rPr>
-                <w:rFonts w:ascii="Arial" w:hAnsi="Arial" w:cs="Arial"/>
-                <w:lang w:val="es-ES_tradnl"/>
-              </w:rPr>
-              <w:t>, ,</w:t>
-            </w:r>
-            <w:proofErr w:type="gramEnd"/>
-            <w:r>
-              <w:rPr>
-                <w:rFonts w:ascii="Arial" w:hAnsi="Arial" w:cs="Arial"/>
-                <w:lang w:val="es-ES_tradnl"/>
-              </w:rPr>
-              <w:t xml:space="preserve"> Calle avenida, 1/1/2024, 3/1/2024, 1</w:t>
+            <w:r>
+              <w:rPr>
+                <w:rFonts w:ascii="Arial" w:hAnsi="Arial" w:cs="Arial"/>
+                <w:lang w:val="es-ES_tradnl"/>
+              </w:rPr>
+              <w:t>TarjetaCredito,</w:t>
+            </w:r>
+          </w:p>
+          <w:p>
+            <w:pPr>
+              <w:cnfStyle w:val="000000000000" w:firstRow="0" w:lastRow="0" w:firstColumn="0" w:lastColumn="0" w:oddVBand="0" w:evenVBand="0" w:oddHBand="0" w:evenHBand="0" w:firstRowFirstColumn="0" w:firstRowLastColumn="0" w:lastRowFirstColumn="0" w:lastRowLastColumn="0"/>
+              <w:rPr>
+                <w:rFonts w:ascii="Arial" w:hAnsi="Arial" w:cs="Arial"/>
+                <w:lang w:val="es-ES_tradnl"/>
+              </w:rPr>
+            </w:pPr>
+            <w:r>
+              <w:rPr>
+                <w:rFonts w:ascii="Arial" w:hAnsi="Arial" w:cs="Arial"/>
+                <w:lang w:val="es-ES_tradnl"/>
+              </w:rPr>
+              <w:t xml:space="preserve">Antonio, Rosendo, , Calle avenida, </w:t>
+            </w:r>
+            <w:r>
+              <w:rPr>
+                <w:rFonts w:ascii="Arial" w:hAnsi="Arial" w:cs="Arial"/>
+                <w:lang w:val="es-ES_tradnl"/>
+              </w:rPr>
+              <w:t>2</w:t>
+            </w:r>
+            <w:r>
+              <w:rPr>
+                <w:rFonts w:ascii="Arial" w:hAnsi="Arial" w:cs="Arial"/>
+                <w:lang w:val="es-ES_tradnl"/>
+              </w:rPr>
+              <w:t>1/1</w:t>
+            </w:r>
+            <w:r>
+              <w:rPr>
+                <w:rFonts w:ascii="Arial" w:hAnsi="Arial" w:cs="Arial"/>
+                <w:lang w:val="es-ES_tradnl"/>
+              </w:rPr>
+              <w:t>2</w:t>
+            </w:r>
+            <w:r>
+              <w:rPr>
+                <w:rFonts w:ascii="Arial" w:hAnsi="Arial" w:cs="Arial"/>
+                <w:lang w:val="es-ES_tradnl"/>
+              </w:rPr>
+              <w:t>/202</w:t>
+            </w:r>
+            <w:r>
+              <w:rPr>
+                <w:rFonts w:ascii="Arial" w:hAnsi="Arial" w:cs="Arial"/>
+                <w:lang w:val="es-ES_tradnl"/>
+              </w:rPr>
+              <w:t>3</w:t>
+            </w:r>
+            <w:r>
+              <w:rPr>
+                <w:rFonts w:ascii="Arial" w:hAnsi="Arial" w:cs="Arial"/>
+                <w:lang w:val="es-ES_tradnl"/>
+              </w:rPr>
+              <w:t xml:space="preserve">, </w:t>
+            </w:r>
+            <w:r>
+              <w:rPr>
+                <w:rFonts w:ascii="Arial" w:hAnsi="Arial" w:cs="Arial"/>
+                <w:lang w:val="es-ES_tradnl"/>
+              </w:rPr>
+              <w:t>2</w:t>
+            </w:r>
+            <w:r>
+              <w:rPr>
+                <w:rFonts w:ascii="Arial" w:hAnsi="Arial" w:cs="Arial"/>
+                <w:lang w:val="es-ES_tradnl"/>
+              </w:rPr>
+              <w:t>3/1</w:t>
+            </w:r>
+            <w:r>
+              <w:rPr>
+                <w:rFonts w:ascii="Arial" w:hAnsi="Arial" w:cs="Arial"/>
+                <w:lang w:val="es-ES_tradnl"/>
+              </w:rPr>
+              <w:t>2</w:t>
+            </w:r>
+            <w:r>
+              <w:rPr>
+                <w:rFonts w:ascii="Arial" w:hAnsi="Arial" w:cs="Arial"/>
+                <w:lang w:val="es-ES_tradnl"/>
+              </w:rPr>
+              <w:t>/202</w:t>
+            </w:r>
+            <w:r>
+              <w:rPr>
+                <w:rFonts w:ascii="Arial" w:hAnsi="Arial" w:cs="Arial"/>
+                <w:lang w:val="es-ES_tradnl"/>
+              </w:rPr>
+              <w:t>3</w:t>
+            </w:r>
+            <w:r>
+              <w:rPr>
+                <w:rFonts w:ascii="Arial" w:hAnsi="Arial" w:cs="Arial"/>
+                <w:lang w:val="es-ES_tradnl"/>
+              </w:rPr>
+              <w:t>, 1</w:t>
             </w:r>
           </w:p>
         </w:tc>
@@ -5175,35 +5605,7 @@
               <w:rPr>
                 <w:rFonts w:ascii="Helvetica" w:hAnsi="Helvetica" w:cs="Helvetica"/>
               </w:rPr>
-              <w:t xml:space="preserve">(*) The </w:t>
-            </w:r>
-            <w:proofErr w:type="spellStart"/>
-            <w:r>
-              <w:rPr>
-                <w:rFonts w:ascii="Helvetica" w:hAnsi="Helvetica" w:cs="Helvetica"/>
-              </w:rPr>
-              <w:t>EmailCliente</w:t>
-            </w:r>
-            <w:proofErr w:type="spellEnd"/>
-            <w:r>
-              <w:rPr>
-                <w:rFonts w:ascii="Helvetica" w:hAnsi="Helvetica" w:cs="Helvetica"/>
-              </w:rPr>
-              <w:t xml:space="preserve"> field is required. (*) The </w:t>
-            </w:r>
-            <w:proofErr w:type="spellStart"/>
-            <w:r>
-              <w:rPr>
-                <w:rFonts w:ascii="Helvetica" w:hAnsi="Helvetica" w:cs="Helvetica"/>
-              </w:rPr>
-              <w:t>EmailCliente</w:t>
-            </w:r>
-            <w:proofErr w:type="spellEnd"/>
-            <w:r>
-              <w:rPr>
-                <w:rFonts w:ascii="Helvetica" w:hAnsi="Helvetica" w:cs="Helvetica"/>
-              </w:rPr>
-              <w:t xml:space="preserve"> field is not a valid e-mail address.</w:t>
+              <w:t>(*) The EmailCliente field is required. (*) The EmailCliente field is not a valid e-mail address.</w:t>
             </w:r>
           </w:p>
         </w:tc>
@@ -5256,9 +5658,17 @@
             <w:r>
               <w:rPr>
                 <w:rFonts w:ascii="Arial" w:hAnsi="Arial" w:cs="Arial"/>
-                <w:lang w:val="es-ES_tradnl"/>
-              </w:rPr>
-              <w:t>Esc-6: Falta l</w:t>
+                <w:highlight w:val="yellow"/>
+                <w:lang w:val="es-ES_tradnl"/>
+              </w:rPr>
+              <w:t>Esc-6</w:t>
+            </w:r>
+            <w:r>
+              <w:rPr>
+                <w:rFonts w:ascii="Arial" w:hAnsi="Arial" w:cs="Arial"/>
+                <w:lang w:val="es-ES_tradnl"/>
+              </w:rPr>
+              <w:t>: Falta l</w:t>
             </w:r>
             <w:r>
               <w:rPr>
@@ -5339,21 +5749,12 @@
                 <w:lang w:val="es-ES_tradnl"/>
               </w:rPr>
             </w:pPr>
-            <w:proofErr w:type="spellStart"/>
-            <w:r>
-              <w:rPr>
-                <w:rFonts w:ascii="Arial" w:hAnsi="Arial" w:cs="Arial"/>
-                <w:lang w:val="es-ES_tradnl"/>
-              </w:rPr>
-              <w:t>TarjetaCredito</w:t>
-            </w:r>
-            <w:proofErr w:type="spellEnd"/>
-            <w:r>
-              <w:rPr>
-                <w:rFonts w:ascii="Arial" w:hAnsi="Arial" w:cs="Arial"/>
-                <w:lang w:val="es-ES_tradnl"/>
-              </w:rPr>
-              <w:t>,</w:t>
+            <w:r>
+              <w:rPr>
+                <w:rFonts w:ascii="Arial" w:hAnsi="Arial" w:cs="Arial"/>
+                <w:lang w:val="es-ES_tradnl"/>
+              </w:rPr>
+              <w:t>TarjetaCredito,</w:t>
             </w:r>
           </w:p>
           <w:p>
@@ -5369,23 +5770,91 @@
                 <w:rFonts w:ascii="Arial" w:hAnsi="Arial" w:cs="Arial"/>
                 <w:lang w:val="es-ES_tradnl"/>
               </w:rPr>
-              <w:t>Antonio</w:t>
-            </w:r>
-            <w:proofErr w:type="gramStart"/>
-            <w:r>
-              <w:rPr>
-                <w:rFonts w:ascii="Arial" w:hAnsi="Arial" w:cs="Arial"/>
-                <w:lang w:val="es-ES_tradnl"/>
-              </w:rPr>
-              <w:t>, ,</w:t>
-            </w:r>
-            <w:proofErr w:type="gramEnd"/>
-            <w:r>
-              <w:rPr>
-                <w:rFonts w:ascii="Arial" w:hAnsi="Arial" w:cs="Arial"/>
-                <w:lang w:val="es-ES_tradnl"/>
-              </w:rPr>
-              <w:t xml:space="preserve"> antonio@email.com, Calle avenida, 1/1/2024, 3/1/2024, 1</w:t>
+              <w:t xml:space="preserve">Antonio, , antonio@email.com, Calle avenida, </w:t>
+            </w:r>
+            <w:r>
+              <w:rPr>
+                <w:rFonts w:ascii="Arial" w:hAnsi="Arial" w:cs="Arial"/>
+                <w:lang w:val="es-ES_tradnl"/>
+              </w:rPr>
+              <w:t>2</w:t>
+            </w:r>
+            <w:r>
+              <w:rPr>
+                <w:rFonts w:ascii="Arial" w:hAnsi="Arial" w:cs="Arial"/>
+                <w:lang w:val="es-ES_tradnl"/>
+              </w:rPr>
+              <w:t>1/1</w:t>
+            </w:r>
+            <w:r>
+              <w:rPr>
+                <w:rFonts w:ascii="Arial" w:hAnsi="Arial" w:cs="Arial"/>
+                <w:lang w:val="es-ES_tradnl"/>
+              </w:rPr>
+              <w:t>2</w:t>
+            </w:r>
+            <w:r>
+              <w:rPr>
+                <w:rFonts w:ascii="Arial" w:hAnsi="Arial" w:cs="Arial"/>
+                <w:lang w:val="es-ES_tradnl"/>
+              </w:rPr>
+              <w:t>/202</w:t>
+            </w:r>
+            <w:r>
+              <w:rPr>
+                <w:rFonts w:ascii="Arial" w:hAnsi="Arial" w:cs="Arial"/>
+                <w:lang w:val="es-ES_tradnl"/>
+              </w:rPr>
+              <w:t>3</w:t>
+            </w:r>
+            <w:r>
+              <w:rPr>
+                <w:rFonts w:ascii="Arial" w:hAnsi="Arial" w:cs="Arial"/>
+                <w:lang w:val="es-ES_tradnl"/>
+              </w:rPr>
+              <w:t xml:space="preserve">, </w:t>
+            </w:r>
+            <w:r>
+              <w:rPr>
+                <w:rFonts w:ascii="Arial" w:hAnsi="Arial" w:cs="Arial"/>
+                <w:lang w:val="es-ES_tradnl"/>
+              </w:rPr>
+              <w:t>2</w:t>
+            </w:r>
+            <w:r>
+              <w:rPr>
+                <w:rFonts w:ascii="Arial" w:hAnsi="Arial" w:cs="Arial"/>
+                <w:lang w:val="es-ES_tradnl"/>
+              </w:rPr>
+              <w:t>3/1</w:t>
+            </w:r>
+            <w:r>
+              <w:rPr>
+                <w:rFonts w:ascii="Arial" w:hAnsi="Arial" w:cs="Arial"/>
+                <w:lang w:val="es-ES_tradnl"/>
+              </w:rPr>
+              <w:t>2</w:t>
+            </w:r>
+            <w:r>
+              <w:rPr>
+                <w:rFonts w:ascii="Arial" w:hAnsi="Arial" w:cs="Arial"/>
+                <w:lang w:val="es-ES_tradnl"/>
+              </w:rPr>
+              <w:t>/202</w:t>
+            </w:r>
+            <w:r>
+              <w:rPr>
+                <w:rFonts w:ascii="Arial" w:hAnsi="Arial" w:cs="Arial"/>
+                <w:lang w:val="es-ES_tradnl"/>
+              </w:rPr>
+              <w:t>3</w:t>
+            </w:r>
+            <w:r>
+              <w:rPr>
+                <w:rFonts w:ascii="Arial" w:hAnsi="Arial" w:cs="Arial"/>
+                <w:lang w:val="es-ES_tradnl"/>
+              </w:rPr>
+              <w:t>, 1</w:t>
             </w:r>
           </w:p>
         </w:tc>
@@ -5492,9 +5961,17 @@
             <w:r>
               <w:rPr>
                 <w:rFonts w:ascii="Arial" w:hAnsi="Arial" w:cs="Arial"/>
-                <w:lang w:val="es-ES_tradnl"/>
-              </w:rPr>
-              <w:t>Esc-6: Falta fecha de inicio o es una fecha inferior o igual a hoy</w:t>
+                <w:highlight w:val="yellow"/>
+                <w:lang w:val="es-ES_tradnl"/>
+              </w:rPr>
+              <w:t>Esc-6</w:t>
+            </w:r>
+            <w:r>
+              <w:rPr>
+                <w:rFonts w:ascii="Arial" w:hAnsi="Arial" w:cs="Arial"/>
+                <w:lang w:val="es-ES_tradnl"/>
+              </w:rPr>
+              <w:t>: Falta fecha de inicio o es una fecha inferior o igual a hoy</w:t>
             </w:r>
           </w:p>
         </w:tc>
@@ -5568,37 +6045,70 @@
                 <w:lang w:val="es-ES_tradnl"/>
               </w:rPr>
             </w:pPr>
-            <w:proofErr w:type="spellStart"/>
-            <w:r>
-              <w:rPr>
-                <w:rFonts w:ascii="Arial" w:hAnsi="Arial" w:cs="Arial"/>
-                <w:lang w:val="es-ES_tradnl"/>
-              </w:rPr>
-              <w:t>TarjetaCredito</w:t>
-            </w:r>
-            <w:proofErr w:type="spellEnd"/>
-            <w:r>
-              <w:rPr>
-                <w:rFonts w:ascii="Arial" w:hAnsi="Arial" w:cs="Arial"/>
-                <w:lang w:val="es-ES_tradnl"/>
-              </w:rPr>
-              <w:t>,</w:t>
-            </w:r>
-          </w:p>
-          <w:p>
-            <w:pPr>
-              <w:cnfStyle w:val="000000000000" w:firstRow="0" w:lastRow="0" w:firstColumn="0" w:lastColumn="0" w:oddVBand="0" w:evenVBand="0" w:oddHBand="0" w:evenHBand="0" w:firstRowFirstColumn="0" w:firstRowLastColumn="0" w:lastRowFirstColumn="0" w:lastRowLastColumn="0"/>
-              <w:rPr>
-                <w:rFonts w:ascii="Arial" w:hAnsi="Arial" w:cs="Arial"/>
-                <w:lang w:val="es-ES_tradnl"/>
-              </w:rPr>
-            </w:pPr>
-            <w:r>
-              <w:rPr>
-                <w:rFonts w:ascii="Arial" w:hAnsi="Arial" w:cs="Arial"/>
-                <w:lang w:val="es-ES_tradnl"/>
-              </w:rPr>
-              <w:t>Antonio, Rosendo, antonio@email.com, Calle avenida, 1/1/1, 3/1/2024, 1</w:t>
+            <w:r>
+              <w:rPr>
+                <w:rFonts w:ascii="Arial" w:hAnsi="Arial" w:cs="Arial"/>
+                <w:lang w:val="es-ES_tradnl"/>
+              </w:rPr>
+              <w:t>TarjetaCredito,</w:t>
+            </w:r>
+          </w:p>
+          <w:p>
+            <w:pPr>
+              <w:cnfStyle w:val="000000000000" w:firstRow="0" w:lastRow="0" w:firstColumn="0" w:lastColumn="0" w:oddVBand="0" w:evenVBand="0" w:oddHBand="0" w:evenHBand="0" w:firstRowFirstColumn="0" w:firstRowLastColumn="0" w:lastRowFirstColumn="0" w:lastRowLastColumn="0"/>
+              <w:rPr>
+                <w:rFonts w:ascii="Arial" w:hAnsi="Arial" w:cs="Arial"/>
+                <w:lang w:val="es-ES_tradnl"/>
+              </w:rPr>
+            </w:pPr>
+            <w:r>
+              <w:rPr>
+                <w:rFonts w:ascii="Arial" w:hAnsi="Arial" w:cs="Arial"/>
+                <w:lang w:val="es-ES_tradnl"/>
+              </w:rPr>
+              <w:t xml:space="preserve">Antonio, Rosendo, antonio@email.com, Calle avenida, 1/1/1, </w:t>
+            </w:r>
+            <w:r>
+              <w:rPr>
+                <w:rFonts w:ascii="Arial" w:hAnsi="Arial" w:cs="Arial"/>
+                <w:lang w:val="es-ES_tradnl"/>
+              </w:rPr>
+              <w:t>2</w:t>
+            </w:r>
+            <w:r>
+              <w:rPr>
+                <w:rFonts w:ascii="Arial" w:hAnsi="Arial" w:cs="Arial"/>
+                <w:lang w:val="es-ES_tradnl"/>
+              </w:rPr>
+              <w:t>3/1</w:t>
+            </w:r>
+            <w:r>
+              <w:rPr>
+                <w:rFonts w:ascii="Arial" w:hAnsi="Arial" w:cs="Arial"/>
+                <w:lang w:val="es-ES_tradnl"/>
+              </w:rPr>
+              <w:t>2</w:t>
+            </w:r>
+            <w:r>
+              <w:rPr>
+                <w:rFonts w:ascii="Arial" w:hAnsi="Arial" w:cs="Arial"/>
+                <w:lang w:val="es-ES_tradnl"/>
+              </w:rPr>
+              <w:t>/202</w:t>
+            </w:r>
+            <w:r>
+              <w:rPr>
+                <w:rFonts w:ascii="Arial" w:hAnsi="Arial" w:cs="Arial"/>
+                <w:lang w:val="es-ES_tradnl"/>
+              </w:rPr>
+              <w:t>3</w:t>
+            </w:r>
+            <w:r>
+              <w:rPr>
+                <w:rFonts w:ascii="Arial" w:hAnsi="Arial" w:cs="Arial"/>
+                <w:lang w:val="es-ES_tradnl"/>
+              </w:rPr>
+              <w:t>, 1</w:t>
             </w:r>
           </w:p>
         </w:tc>
@@ -5710,9 +6220,17 @@
             <w:r>
               <w:rPr>
                 <w:rFonts w:ascii="Arial" w:hAnsi="Arial" w:cs="Arial"/>
-                <w:lang w:val="es-ES_tradnl"/>
-              </w:rPr>
-              <w:t>Esc-6: Falta fecha de final o es una fecha inferior o igual a la fecha de inicio</w:t>
+                <w:highlight w:val="yellow"/>
+                <w:lang w:val="es-ES_tradnl"/>
+              </w:rPr>
+              <w:t>Esc-6</w:t>
+            </w:r>
+            <w:r>
+              <w:rPr>
+                <w:rFonts w:ascii="Arial" w:hAnsi="Arial" w:cs="Arial"/>
+                <w:lang w:val="es-ES_tradnl"/>
+              </w:rPr>
+              <w:t>: Falta fecha de final o es una fecha inferior o igual a la fecha de inicio</w:t>
             </w:r>
           </w:p>
         </w:tc>
@@ -5786,21 +6304,12 @@
                 <w:lang w:val="es-ES_tradnl"/>
               </w:rPr>
             </w:pPr>
-            <w:proofErr w:type="spellStart"/>
-            <w:r>
-              <w:rPr>
-                <w:rFonts w:ascii="Arial" w:hAnsi="Arial" w:cs="Arial"/>
-                <w:lang w:val="es-ES_tradnl"/>
-              </w:rPr>
-              <w:t>TarjetaCredito</w:t>
-            </w:r>
-            <w:proofErr w:type="spellEnd"/>
-            <w:r>
-              <w:rPr>
-                <w:rFonts w:ascii="Arial" w:hAnsi="Arial" w:cs="Arial"/>
-                <w:lang w:val="es-ES_tradnl"/>
-              </w:rPr>
-              <w:t>,</w:t>
+            <w:r>
+              <w:rPr>
+                <w:rFonts w:ascii="Arial" w:hAnsi="Arial" w:cs="Arial"/>
+                <w:lang w:val="es-ES_tradnl"/>
+              </w:rPr>
+              <w:t>TarjetaCredito,</w:t>
             </w:r>
           </w:p>
           <w:p>
@@ -5874,23 +6383,7 @@
                 <w:rFonts w:ascii="Helvetica" w:hAnsi="Helvetica" w:cs="Helvetica"/>
                 <w:lang w:val="es-ES"/>
               </w:rPr>
-              <w:t xml:space="preserve">(*) Error! Tu fecha de fin de alquiler no puede acabar antes o el mismo </w:t>
-            </w:r>
-            <w:proofErr w:type="spellStart"/>
-            <w:r>
-              <w:rPr>
-                <w:rFonts w:ascii="Helvetica" w:hAnsi="Helvetica" w:cs="Helvetica"/>
-                <w:lang w:val="es-ES"/>
-              </w:rPr>
-              <w:t>dia</w:t>
-            </w:r>
-            <w:proofErr w:type="spellEnd"/>
-            <w:r>
-              <w:rPr>
-                <w:rFonts w:ascii="Helvetica" w:hAnsi="Helvetica" w:cs="Helvetica"/>
-                <w:lang w:val="es-ES"/>
-              </w:rPr>
-              <w:t xml:space="preserve"> que tu fecha de inicio</w:t>
+              <w:t>(*) Error! Tu fecha de fin de alquiler no puede acabar antes o el mismo dia que tu fecha de inicio</w:t>
             </w:r>
           </w:p>
         </w:tc>
@@ -5956,21 +6449,12 @@
           <w:lang w:val="es-ES"/>
         </w:rPr>
       </w:pPr>
-      <w:proofErr w:type="spellStart"/>
       <w:r>
         <w:rPr>
           <w:spacing w:val="-1"/>
           <w:w w:val="95"/>
         </w:rPr>
-        <w:t>Procesador</w:t>
-      </w:r>
-      <w:proofErr w:type="spellEnd"/>
-      <w:r>
-        <w:rPr>
-          <w:spacing w:val="-1"/>
-          <w:w w:val="95"/>
-        </w:rPr>
-        <w:t xml:space="preserve"> i7, RAM 16GB</w:t>
+        <w:t>Procesador i7, RAM 16GB</w:t>
       </w:r>
     </w:p>
     <w:p>
@@ -6093,23 +6577,13 @@
         </w:rPr>
         <w:t xml:space="preserve">La base de datos debe estar vacía para que se vuelvan a crear los datos con </w:t>
       </w:r>
-      <w:proofErr w:type="spellStart"/>
       <w:r>
         <w:rPr>
           <w:spacing w:val="-2"/>
           <w:w w:val="95"/>
           <w:lang w:val="es-ES"/>
         </w:rPr>
-        <w:t>TestState_CU</w:t>
-      </w:r>
-      <w:proofErr w:type="spellEnd"/>
-      <w:r>
-        <w:rPr>
-          <w:spacing w:val="-2"/>
-          <w:w w:val="95"/>
-          <w:lang w:val="es-ES"/>
-        </w:rPr>
-        <w:t>-Alquilar</w:t>
+        <w:t>TestState_CU-Alquilar</w:t>
       </w:r>
       <w:r>
         <w:rPr>
@@ -6415,15 +6889,7 @@
             <w:ind w:right="68"/>
           </w:pPr>
           <w:r>
-            <w:t xml:space="preserve">  </w:t>
-          </w:r>
-          <w:proofErr w:type="spellStart"/>
-          <w:r>
-            <w:t>Versión</w:t>
-          </w:r>
-          <w:proofErr w:type="spellEnd"/>
-          <w:r>
-            <w:t>: 1.0</w:t>
+            <w:t xml:space="preserve">  Versión: 1.0</w:t>
           </w:r>
         </w:p>
       </w:tc>
@@ -6445,13 +6911,8 @@
         </w:tcPr>
         <w:p>
           <w:r>
-            <w:t xml:space="preserve">Casos de </w:t>
+            <w:t>Casos de Prueba</w:t>
           </w:r>
-          <w:proofErr w:type="spellStart"/>
-          <w:r>
-            <w:t>Prueba</w:t>
-          </w:r>
-          <w:proofErr w:type="spellEnd"/>
         </w:p>
       </w:tc>
       <w:tc>
@@ -6467,15 +6928,7 @@
         </w:tcPr>
         <w:p>
           <w:r>
-            <w:t xml:space="preserve">  </w:t>
-          </w:r>
-          <w:proofErr w:type="spellStart"/>
-          <w:r>
-            <w:t>Fecha</w:t>
-          </w:r>
-          <w:proofErr w:type="spellEnd"/>
-          <w:r>
-            <w:t>: 14</w:t>
+            <w:t xml:space="preserve">  Fecha: 14</w:t>
           </w:r>
           <w:r>
             <w:rPr>

</xml_diff>